<commit_message>
Update RTL for bug fix
</commit_message>
<xml_diff>
--- a/SystolicArray2x2_Spec.docx
+++ b/SystolicArray2x2_Spec.docx
@@ -9,20 +9,12 @@
           <w:lang w:val="en-US"/>
         </w:rPr>
       </w:pPr>
-      <w:proofErr w:type="spellStart"/>
-      <w:r>
-        <w:rPr>
-          <w:lang w:val="en-US"/>
-        </w:rPr>
-        <w:t>B</w:t>
-      </w:r>
       <w:r>
         <w:rPr>
           <w:lang w:val="en-US"/>
         </w:rPr>
         <w:t>Function</w:t>
       </w:r>
-      <w:proofErr w:type="spellEnd"/>
     </w:p>
     <w:p>
       <w:pPr>
@@ -49,21 +41,7 @@
         <w:rPr>
           <w:lang w:val="en-US"/>
         </w:rPr>
-        <w:t xml:space="preserve">To ensure that matrix A values are shifted in sequentially and not read into the PEs for multiplication immediately, shift registers are included in the design. They will shift matrix A values based on the following condition: positive clock edge and when </w:t>
-      </w:r>
-      <w:proofErr w:type="spellStart"/>
-      <w:r>
-        <w:rPr>
-          <w:lang w:val="en-US"/>
-        </w:rPr>
-        <w:t>in_valid</w:t>
-      </w:r>
-      <w:proofErr w:type="spellEnd"/>
-      <w:r>
-        <w:rPr>
-          <w:lang w:val="en-US"/>
-        </w:rPr>
-        <w:t xml:space="preserve"> is high. This helps to prevent the current cycle’s arithmetic operation from being overwritten by the next one due to blocking assignments used for both multiplication and addition operations.</w:t>
+        <w:t>To ensure that matrix A values are shifted in sequentially and not read into the PEs for multiplication immediately, shift registers are included in the design. They will shift matrix A values based on the following condition: positive clock edge and when in_valid is high. This helps to prevent the current cycle’s arithmetic operation from being overwritten by the next one due to blocking assignments used for both multiplication and addition operations.</w:t>
       </w:r>
     </w:p>
     <w:p>
@@ -105,21 +83,7 @@
         <w:rPr>
           <w:lang w:val="en-US"/>
         </w:rPr>
-        <w:t xml:space="preserve">For the second PEs in the arithmetic chain (PE1*), a 1 clock cycle delay is needed to avoid storing unwanted weight values which causes extra wait cycles and incorrect output. A </w:t>
-      </w:r>
-      <w:proofErr w:type="spellStart"/>
-      <w:r>
-        <w:rPr>
-          <w:lang w:val="en-US"/>
-        </w:rPr>
-        <w:t>shift_en</w:t>
-      </w:r>
-      <w:proofErr w:type="spellEnd"/>
-      <w:r>
-        <w:rPr>
-          <w:lang w:val="en-US"/>
-        </w:rPr>
-        <w:t xml:space="preserve"> signal is added to the PEs to enable the delay if required for the PE. The delay is added if the signal is high, while no delay is added if the signal is low.</w:t>
+        <w:t>For the second PEs in the arithmetic chain (PE1*), a 1 clock cycle delay is needed to avoid storing unwanted weight values which causes extra wait cycles and incorrect output. A shift_en signal is added to the PEs to enable the delay if required for the PE. The delay is added if the signal is high, while no delay is added if the signal is low.</w:t>
       </w:r>
     </w:p>
     <w:p>
@@ -249,14 +213,12 @@
                 <w:lang w:val="en-US"/>
               </w:rPr>
             </w:pPr>
-            <w:proofErr w:type="spellStart"/>
             <w:r>
               <w:rPr>
                 <w:lang w:val="en-US"/>
               </w:rPr>
               <w:t>clk</w:t>
             </w:r>
-            <w:proofErr w:type="spellEnd"/>
           </w:p>
         </w:tc>
         <w:tc>
@@ -310,14 +272,12 @@
                 <w:lang w:val="en-US"/>
               </w:rPr>
             </w:pPr>
-            <w:proofErr w:type="spellStart"/>
             <w:r>
               <w:rPr>
                 <w:lang w:val="en-US"/>
               </w:rPr>
               <w:t>rstn</w:t>
             </w:r>
-            <w:proofErr w:type="spellEnd"/>
           </w:p>
         </w:tc>
         <w:tc>
@@ -371,14 +331,12 @@
                 <w:lang w:val="en-US"/>
               </w:rPr>
             </w:pPr>
-            <w:proofErr w:type="spellStart"/>
             <w:r>
               <w:rPr>
                 <w:lang w:val="en-US"/>
               </w:rPr>
               <w:t>in_valid</w:t>
             </w:r>
-            <w:proofErr w:type="spellEnd"/>
           </w:p>
         </w:tc>
         <w:tc>
@@ -415,16 +373,8 @@
               <w:rPr>
                 <w:lang w:val="en-US"/>
               </w:rPr>
-              <w:t xml:space="preserve">Indicate if matrices A &amp; B values are </w:t>
-            </w:r>
-            <w:proofErr w:type="gramStart"/>
-            <w:r>
-              <w:rPr>
-                <w:lang w:val="en-US"/>
-              </w:rPr>
-              <w:t>valid</w:t>
-            </w:r>
-            <w:proofErr w:type="gramEnd"/>
+              <w:t>Indicate if matrices A &amp; B values are valid</w:t>
+            </w:r>
           </w:p>
           <w:p>
             <w:pPr>
@@ -454,14 +404,12 @@
                 <w:lang w:val="en-US"/>
               </w:rPr>
             </w:pPr>
-            <w:proofErr w:type="spellStart"/>
             <w:r>
               <w:rPr>
                 <w:lang w:val="en-US"/>
               </w:rPr>
               <w:t>out_valid</w:t>
             </w:r>
-            <w:proofErr w:type="spellEnd"/>
           </w:p>
         </w:tc>
         <w:tc>
@@ -498,16 +446,8 @@
               <w:rPr>
                 <w:lang w:val="en-US"/>
               </w:rPr>
-              <w:t xml:space="preserve">Indicate if matrix C values are </w:t>
-            </w:r>
-            <w:proofErr w:type="gramStart"/>
-            <w:r>
-              <w:rPr>
-                <w:lang w:val="en-US"/>
-              </w:rPr>
-              <w:t>valid</w:t>
-            </w:r>
-            <w:proofErr w:type="gramEnd"/>
+              <w:t>Indicate if matrix C values are valid</w:t>
+            </w:r>
           </w:p>
           <w:p>
             <w:pPr>
@@ -652,19 +592,7 @@
               <w:rPr>
                 <w:lang w:val="en-US"/>
               </w:rPr>
-              <w:t xml:space="preserve">Matrix </w:t>
-            </w:r>
-            <w:r>
-              <w:rPr>
-                <w:lang w:val="en-US"/>
-              </w:rPr>
-              <w:t>B</w:t>
-            </w:r>
-            <w:r>
-              <w:rPr>
-                <w:lang w:val="en-US"/>
-              </w:rPr>
-              <w:t xml:space="preserve"> values</w:t>
+              <w:t>Matrix B values</w:t>
             </w:r>
           </w:p>
           <w:p>
@@ -737,45 +665,21 @@
               <w:rPr>
                 <w:lang w:val="en-US"/>
               </w:rPr>
-              <w:t xml:space="preserve">Matrix </w:t>
-            </w:r>
-            <w:r>
-              <w:rPr>
-                <w:lang w:val="en-US"/>
-              </w:rPr>
-              <w:t>C</w:t>
-            </w:r>
-            <w:r>
-              <w:rPr>
-                <w:lang w:val="en-US"/>
-              </w:rPr>
-              <w:t xml:space="preserve"> values</w:t>
-            </w:r>
-          </w:p>
-          <w:p>
-            <w:pPr>
-              <w:jc w:val="center"/>
-              <w:rPr>
-                <w:lang w:val="en-US"/>
-              </w:rPr>
-            </w:pPr>
-            <w:r>
-              <w:rPr>
-                <w:lang w:val="en-US"/>
-              </w:rPr>
-              <w:t>Bus-width configurable by parameter (</w:t>
-            </w:r>
-            <w:r>
-              <w:rPr>
-                <w:lang w:val="en-US"/>
-              </w:rPr>
-              <w:t>ACC_WIDTH</w:t>
-            </w:r>
-            <w:r>
-              <w:rPr>
-                <w:lang w:val="en-US"/>
-              </w:rPr>
-              <w:t>)</w:t>
+              <w:t>Matrix C values</w:t>
+            </w:r>
+          </w:p>
+          <w:p>
+            <w:pPr>
+              <w:jc w:val="center"/>
+              <w:rPr>
+                <w:lang w:val="en-US"/>
+              </w:rPr>
+            </w:pPr>
+            <w:r>
+              <w:rPr>
+                <w:lang w:val="en-US"/>
+              </w:rPr>
+              <w:t>Bus-width configurable by parameter (ACC_WIDTH)</w:t>
             </w:r>
           </w:p>
         </w:tc>
@@ -796,19 +700,11 @@
           <w:lang w:val="en-US"/>
         </w:rPr>
       </w:pPr>
-      <w:proofErr w:type="spellStart"/>
-      <w:r>
-        <w:rPr>
-          <w:lang w:val="en-US"/>
-        </w:rPr>
-        <w:t>ProcessingElement</w:t>
-      </w:r>
-      <w:proofErr w:type="spellEnd"/>
-      <w:r>
-        <w:rPr>
-          <w:lang w:val="en-US"/>
-        </w:rPr>
-        <w:t xml:space="preserve"> –</w:t>
+      <w:r>
+        <w:rPr>
+          <w:lang w:val="en-US"/>
+        </w:rPr>
+        <w:t>ProcessingElement –</w:t>
       </w:r>
     </w:p>
     <w:tbl>
@@ -896,14 +792,12 @@
                 <w:lang w:val="en-US"/>
               </w:rPr>
             </w:pPr>
-            <w:proofErr w:type="spellStart"/>
             <w:r>
               <w:rPr>
                 <w:lang w:val="en-US"/>
               </w:rPr>
               <w:t>clk</w:t>
             </w:r>
-            <w:proofErr w:type="spellEnd"/>
           </w:p>
         </w:tc>
         <w:tc>
@@ -957,14 +851,12 @@
                 <w:lang w:val="en-US"/>
               </w:rPr>
             </w:pPr>
-            <w:proofErr w:type="spellStart"/>
             <w:r>
               <w:rPr>
                 <w:lang w:val="en-US"/>
               </w:rPr>
               <w:t>rstn</w:t>
             </w:r>
-            <w:proofErr w:type="spellEnd"/>
           </w:p>
         </w:tc>
         <w:tc>
@@ -1018,14 +910,12 @@
                 <w:lang w:val="en-US"/>
               </w:rPr>
             </w:pPr>
-            <w:proofErr w:type="spellStart"/>
             <w:r>
               <w:rPr>
                 <w:lang w:val="en-US"/>
               </w:rPr>
               <w:t>shift_en</w:t>
             </w:r>
-            <w:proofErr w:type="spellEnd"/>
           </w:p>
         </w:tc>
         <w:tc>
@@ -1062,30 +952,8 @@
               <w:rPr>
                 <w:lang w:val="en-US"/>
               </w:rPr>
-              <w:t xml:space="preserve">Delay </w:t>
-            </w:r>
-            <w:proofErr w:type="spellStart"/>
-            <w:r>
-              <w:rPr>
-                <w:lang w:val="en-US"/>
-              </w:rPr>
-              <w:t>data_count</w:t>
-            </w:r>
-            <w:proofErr w:type="spellEnd"/>
-            <w:r>
-              <w:rPr>
-                <w:lang w:val="en-US"/>
-              </w:rPr>
-              <w:t xml:space="preserve"> in PE by 1 cycle if </w:t>
-            </w:r>
-            <w:proofErr w:type="gramStart"/>
-            <w:r>
-              <w:rPr>
-                <w:lang w:val="en-US"/>
-              </w:rPr>
-              <w:t>enabled</w:t>
-            </w:r>
-            <w:proofErr w:type="gramEnd"/>
+              <w:t>Delay data_count in PE by 1 cycle if enabled</w:t>
+            </w:r>
           </w:p>
           <w:p>
             <w:pPr>
@@ -1115,14 +983,12 @@
                 <w:lang w:val="en-US"/>
               </w:rPr>
             </w:pPr>
-            <w:proofErr w:type="spellStart"/>
             <w:r>
               <w:rPr>
                 <w:lang w:val="en-US"/>
               </w:rPr>
               <w:t>in_valid</w:t>
             </w:r>
-            <w:proofErr w:type="spellEnd"/>
           </w:p>
         </w:tc>
         <w:tc>
@@ -1159,16 +1025,8 @@
               <w:rPr>
                 <w:lang w:val="en-US"/>
               </w:rPr>
-              <w:t xml:space="preserve">Indicate if matrices A &amp; B values are </w:t>
-            </w:r>
-            <w:proofErr w:type="gramStart"/>
-            <w:r>
-              <w:rPr>
-                <w:lang w:val="en-US"/>
-              </w:rPr>
-              <w:t>valid</w:t>
-            </w:r>
-            <w:proofErr w:type="gramEnd"/>
+              <w:t>Indicate if matrices A &amp; B values are valid</w:t>
+            </w:r>
           </w:p>
           <w:p>
             <w:pPr>
@@ -1198,14 +1056,12 @@
                 <w:lang w:val="en-US"/>
               </w:rPr>
             </w:pPr>
-            <w:proofErr w:type="spellStart"/>
             <w:r>
               <w:rPr>
                 <w:lang w:val="en-US"/>
               </w:rPr>
               <w:t>out_valid</w:t>
             </w:r>
-            <w:proofErr w:type="spellEnd"/>
           </w:p>
         </w:tc>
         <w:tc>
@@ -1242,16 +1098,8 @@
               <w:rPr>
                 <w:lang w:val="en-US"/>
               </w:rPr>
-              <w:t xml:space="preserve">Indicate if matrix C values are </w:t>
-            </w:r>
-            <w:proofErr w:type="gramStart"/>
-            <w:r>
-              <w:rPr>
-                <w:lang w:val="en-US"/>
-              </w:rPr>
-              <w:t>valid</w:t>
-            </w:r>
-            <w:proofErr w:type="gramEnd"/>
+              <w:t>Indicate if matrix C values are valid</w:t>
+            </w:r>
           </w:p>
           <w:p>
             <w:pPr>
@@ -1281,14 +1129,12 @@
                 <w:lang w:val="en-US"/>
               </w:rPr>
             </w:pPr>
-            <w:proofErr w:type="spellStart"/>
             <w:r>
               <w:rPr>
                 <w:lang w:val="en-US"/>
               </w:rPr>
               <w:t>data_in</w:t>
             </w:r>
-            <w:proofErr w:type="spellEnd"/>
           </w:p>
         </w:tc>
         <w:tc>
@@ -1342,14 +1188,12 @@
                 <w:lang w:val="en-US"/>
               </w:rPr>
             </w:pPr>
-            <w:proofErr w:type="spellStart"/>
             <w:r>
               <w:rPr>
                 <w:lang w:val="en-US"/>
               </w:rPr>
               <w:t>weight_in</w:t>
             </w:r>
-            <w:proofErr w:type="spellEnd"/>
           </w:p>
         </w:tc>
         <w:tc>
@@ -1403,14 +1247,12 @@
                 <w:lang w:val="en-US"/>
               </w:rPr>
             </w:pPr>
-            <w:proofErr w:type="spellStart"/>
             <w:r>
               <w:rPr>
                 <w:lang w:val="en-US"/>
               </w:rPr>
               <w:t>part_sum_in</w:t>
             </w:r>
-            <w:proofErr w:type="spellEnd"/>
           </w:p>
         </w:tc>
         <w:tc>
@@ -1464,14 +1306,12 @@
                 <w:lang w:val="en-US"/>
               </w:rPr>
             </w:pPr>
-            <w:proofErr w:type="spellStart"/>
             <w:r>
               <w:rPr>
                 <w:lang w:val="en-US"/>
               </w:rPr>
               <w:t>part_sum_out</w:t>
             </w:r>
-            <w:proofErr w:type="spellEnd"/>
           </w:p>
         </w:tc>
         <w:tc>
@@ -1559,6 +1399,7 @@
       </w:pPr>
       <w:r>
         <w:rPr>
+          <w:noProof/>
           <w:lang w:val="en-US"/>
         </w:rPr>
         <w:drawing>
@@ -1633,16 +1474,8 @@
         <w:rPr>
           <w:lang w:val="en-US"/>
         </w:rPr>
-        <w:t xml:space="preserve">Green – Data </w:t>
-      </w:r>
-      <w:proofErr w:type="gramStart"/>
-      <w:r>
-        <w:rPr>
-          <w:lang w:val="en-US"/>
-        </w:rPr>
-        <w:t>shifting</w:t>
-      </w:r>
-      <w:proofErr w:type="gramEnd"/>
+        <w:t>Green – Data shifting</w:t>
+      </w:r>
     </w:p>
     <w:p>
       <w:pPr>
@@ -1659,16 +1492,8 @@
         <w:rPr>
           <w:lang w:val="en-US"/>
         </w:rPr>
-        <w:t xml:space="preserve">Purple – Weight </w:t>
-      </w:r>
-      <w:proofErr w:type="gramStart"/>
-      <w:r>
-        <w:rPr>
-          <w:lang w:val="en-US"/>
-        </w:rPr>
-        <w:t>shifting</w:t>
-      </w:r>
-      <w:proofErr w:type="gramEnd"/>
+        <w:t>Purple – Weight shifting</w:t>
+      </w:r>
     </w:p>
     <w:p>
       <w:pPr>
@@ -1685,16 +1510,8 @@
         <w:rPr>
           <w:lang w:val="en-US"/>
         </w:rPr>
-        <w:t xml:space="preserve">Red – Weight &amp; Product </w:t>
-      </w:r>
-      <w:proofErr w:type="gramStart"/>
-      <w:r>
-        <w:rPr>
-          <w:lang w:val="en-US"/>
-        </w:rPr>
-        <w:t>shifting</w:t>
-      </w:r>
-      <w:proofErr w:type="gramEnd"/>
+        <w:t>Red – Weight &amp; Product shifting</w:t>
+      </w:r>
     </w:p>
     <w:p>
       <w:pPr>
@@ -1711,16 +1528,8 @@
         <w:rPr>
           <w:lang w:val="en-US"/>
         </w:rPr>
-        <w:t xml:space="preserve">Blue – Product (Output) </w:t>
-      </w:r>
-      <w:proofErr w:type="gramStart"/>
-      <w:r>
-        <w:rPr>
-          <w:lang w:val="en-US"/>
-        </w:rPr>
-        <w:t>shifting</w:t>
-      </w:r>
-      <w:proofErr w:type="gramEnd"/>
+        <w:t>Blue – Product (Output) shifting</w:t>
+      </w:r>
     </w:p>
     <w:p>
       <w:pPr>
@@ -1772,6 +1581,7 @@
       </w:pPr>
       <w:r>
         <w:rPr>
+          <w:noProof/>
           <w:lang w:val="en-US"/>
         </w:rPr>
         <w:drawing>
@@ -1824,19 +1634,11 @@
           <w:lang w:val="en-US"/>
         </w:rPr>
       </w:pPr>
-      <w:proofErr w:type="spellStart"/>
-      <w:r>
-        <w:rPr>
-          <w:lang w:val="en-US"/>
-        </w:rPr>
-        <w:t>ProcessingElement</w:t>
-      </w:r>
-      <w:proofErr w:type="spellEnd"/>
-      <w:r>
-        <w:rPr>
-          <w:lang w:val="en-US"/>
-        </w:rPr>
-        <w:t xml:space="preserve"> –</w:t>
+      <w:r>
+        <w:rPr>
+          <w:lang w:val="en-US"/>
+        </w:rPr>
+        <w:t>ProcessingElement –</w:t>
       </w:r>
     </w:p>
     <w:p>
@@ -1848,6 +1650,7 @@
       </w:pPr>
       <w:r>
         <w:rPr>
+          <w:noProof/>
           <w:lang w:val="en-US"/>
         </w:rPr>
         <w:drawing>
@@ -1917,6 +1720,32 @@
     </w:p>
     <w:p>
       <w:pPr>
+        <w:rPr>
+          <w:lang w:val="en-US"/>
+        </w:rPr>
+      </w:pPr>
+      <w:r>
+        <w:rPr>
+          <w:lang w:val="en-US"/>
+        </w:rPr>
+        <w:t>All waveform cases have 3 sets of inputs for matrices A and B which produces 3 sets of outputs for matrix C.</w:t>
+      </w:r>
+    </w:p>
+    <w:p>
+      <w:pPr>
+        <w:rPr>
+          <w:lang w:val="en-US"/>
+        </w:rPr>
+      </w:pPr>
+      <w:r>
+        <w:rPr>
+          <w:lang w:val="en-US"/>
+        </w:rPr>
+        <w:t>Case 1 –</w:t>
+      </w:r>
+    </w:p>
+    <w:p>
+      <w:pPr>
         <w:jc w:val="center"/>
         <w:rPr>
           <w:lang w:val="en-US"/>
@@ -1927,10 +1756,10 @@
           <w:lang w:val="en-US"/>
         </w:rPr>
         <w:drawing>
-          <wp:inline distT="0" distB="0" distL="0" distR="0" wp14:anchorId="0E06E1D0" wp14:editId="7D0472A2">
-            <wp:extent cx="5731510" cy="1538605"/>
-            <wp:effectExtent l="0" t="0" r="2540" b="4445"/>
-            <wp:docPr id="1412484943" name="Picture 1" descr="A computer screen shot of a screen&#10;&#10;Description automatically generated"/>
+          <wp:inline distT="0" distB="0" distL="0" distR="0" wp14:anchorId="62C23DD2" wp14:editId="17D60A11">
+            <wp:extent cx="5731510" cy="1891030"/>
+            <wp:effectExtent l="0" t="0" r="2540" b="0"/>
+            <wp:docPr id="329928285" name="Picture 1" descr="A screenshot of a computer&#10;&#10;Description automatically generated"/>
             <wp:cNvGraphicFramePr>
               <a:graphicFrameLocks xmlns:a="http://schemas.openxmlformats.org/drawingml/2006/main" noChangeAspect="1"/>
             </wp:cNvGraphicFramePr>
@@ -1938,7 +1767,7 @@
               <a:graphicData uri="http://schemas.openxmlformats.org/drawingml/2006/picture">
                 <pic:pic xmlns:pic="http://schemas.openxmlformats.org/drawingml/2006/picture">
                   <pic:nvPicPr>
-                    <pic:cNvPr id="1412484943" name="Picture 1" descr="A computer screen shot of a screen&#10;&#10;Description automatically generated"/>
+                    <pic:cNvPr id="329928285" name="Picture 1" descr="A screenshot of a computer&#10;&#10;Description automatically generated"/>
                     <pic:cNvPicPr/>
                   </pic:nvPicPr>
                   <pic:blipFill>
@@ -1950,7 +1779,7 @@
                   <pic:spPr>
                     <a:xfrm>
                       <a:off x="0" y="0"/>
-                      <a:ext cx="5731510" cy="1538605"/>
+                      <a:ext cx="5731510" cy="1891030"/>
                     </a:xfrm>
                     <a:prstGeom prst="rect">
                       <a:avLst/>
@@ -1965,41 +1794,40 @@
     </w:p>
     <w:p>
       <w:pPr>
-        <w:rPr>
-          <w:lang w:val="en-US"/>
-        </w:rPr>
-      </w:pPr>
-    </w:p>
-    <w:p>
-      <w:pPr>
-        <w:pStyle w:val="Heading1"/>
-        <w:rPr>
-          <w:lang w:val="en-US"/>
-        </w:rPr>
-      </w:pPr>
-      <w:r>
-        <w:rPr>
-          <w:lang w:val="en-US"/>
-        </w:rPr>
-        <w:t>Log Output</w:t>
-      </w:r>
-    </w:p>
-    <w:p>
-      <w:pPr>
         <w:jc w:val="center"/>
         <w:rPr>
           <w:lang w:val="en-US"/>
         </w:rPr>
       </w:pPr>
+    </w:p>
+    <w:p>
+      <w:pPr>
+        <w:rPr>
+          <w:lang w:val="en-US"/>
+        </w:rPr>
+      </w:pPr>
+      <w:r>
+        <w:rPr>
+          <w:lang w:val="en-US"/>
+        </w:rPr>
+        <w:t>Case 2 –</w:t>
+      </w:r>
+    </w:p>
+    <w:p>
+      <w:pPr>
+        <w:rPr>
+          <w:lang w:val="en-US"/>
+        </w:rPr>
+      </w:pPr>
       <w:r>
         <w:rPr>
           <w:lang w:val="en-US"/>
         </w:rPr>
         <w:drawing>
-          <wp:inline distT="0" distB="0" distL="0" distR="0" wp14:anchorId="5D85CAFF" wp14:editId="5CC2D108">
-            <wp:extent cx="5125165" cy="2610214"/>
-            <wp:effectExtent l="0" t="0" r="0" b="0"/>
-            <wp:docPr id="117920418" name="Picture 1" descr="A screen shot of a computer&#10;&#10;Description automatically generated"/>
+          <wp:inline distT="0" distB="0" distL="0" distR="0" wp14:anchorId="758B32D7" wp14:editId="501DDB62">
+            <wp:extent cx="5731510" cy="1887855"/>
+            <wp:effectExtent l="0" t="0" r="2540" b="0"/>
+            <wp:docPr id="1664411939" name="Picture 1" descr="A screenshot of a computer&#10;&#10;Description automatically generated"/>
             <wp:cNvGraphicFramePr>
               <a:graphicFrameLocks xmlns:a="http://schemas.openxmlformats.org/drawingml/2006/main" noChangeAspect="1"/>
             </wp:cNvGraphicFramePr>
@@ -2007,7 +1835,7 @@
               <a:graphicData uri="http://schemas.openxmlformats.org/drawingml/2006/picture">
                 <pic:pic xmlns:pic="http://schemas.openxmlformats.org/drawingml/2006/picture">
                   <pic:nvPicPr>
-                    <pic:cNvPr id="117920418" name="Picture 1" descr="A screen shot of a computer&#10;&#10;Description automatically generated"/>
+                    <pic:cNvPr id="1664411939" name="Picture 1" descr="A screenshot of a computer&#10;&#10;Description automatically generated"/>
                     <pic:cNvPicPr/>
                   </pic:nvPicPr>
                   <pic:blipFill>
@@ -2019,7 +1847,7 @@
                   <pic:spPr>
                     <a:xfrm>
                       <a:off x="0" y="0"/>
-                      <a:ext cx="5125165" cy="2610214"/>
+                      <a:ext cx="5731510" cy="1887855"/>
                     </a:xfrm>
                     <a:prstGeom prst="rect">
                       <a:avLst/>
@@ -2031,6 +1859,81 @@
           </wp:inline>
         </w:drawing>
       </w:r>
+    </w:p>
+    <w:p>
+      <w:pPr>
+        <w:rPr>
+          <w:lang w:val="en-US"/>
+        </w:rPr>
+      </w:pPr>
+    </w:p>
+    <w:p>
+      <w:pPr>
+        <w:rPr>
+          <w:lang w:val="en-US"/>
+        </w:rPr>
+      </w:pPr>
+      <w:r>
+        <w:rPr>
+          <w:lang w:val="en-US"/>
+        </w:rPr>
+        <w:t>Case 3 –</w:t>
+      </w:r>
+    </w:p>
+    <w:p>
+      <w:pPr>
+        <w:rPr>
+          <w:lang w:val="en-US"/>
+        </w:rPr>
+      </w:pPr>
+      <w:r>
+        <w:rPr>
+          <w:lang w:val="en-US"/>
+        </w:rPr>
+        <w:drawing>
+          <wp:inline distT="0" distB="0" distL="0" distR="0" wp14:anchorId="3BDAA0BD" wp14:editId="1A244BDF">
+            <wp:extent cx="5731510" cy="1878965"/>
+            <wp:effectExtent l="0" t="0" r="2540" b="6985"/>
+            <wp:docPr id="1120693850" name="Picture 1" descr="A screenshot of a computer&#10;&#10;Description automatically generated"/>
+            <wp:cNvGraphicFramePr>
+              <a:graphicFrameLocks xmlns:a="http://schemas.openxmlformats.org/drawingml/2006/main" noChangeAspect="1"/>
+            </wp:cNvGraphicFramePr>
+            <a:graphic xmlns:a="http://schemas.openxmlformats.org/drawingml/2006/main">
+              <a:graphicData uri="http://schemas.openxmlformats.org/drawingml/2006/picture">
+                <pic:pic xmlns:pic="http://schemas.openxmlformats.org/drawingml/2006/picture">
+                  <pic:nvPicPr>
+                    <pic:cNvPr id="1120693850" name="Picture 1" descr="A screenshot of a computer&#10;&#10;Description automatically generated"/>
+                    <pic:cNvPicPr/>
+                  </pic:nvPicPr>
+                  <pic:blipFill>
+                    <a:blip r:embed="rId12"/>
+                    <a:stretch>
+                      <a:fillRect/>
+                    </a:stretch>
+                  </pic:blipFill>
+                  <pic:spPr>
+                    <a:xfrm>
+                      <a:off x="0" y="0"/>
+                      <a:ext cx="5731510" cy="1878965"/>
+                    </a:xfrm>
+                    <a:prstGeom prst="rect">
+                      <a:avLst/>
+                    </a:prstGeom>
+                  </pic:spPr>
+                </pic:pic>
+              </a:graphicData>
+            </a:graphic>
+          </wp:inline>
+        </w:drawing>
+      </w:r>
+    </w:p>
+    <w:p>
+      <w:pPr>
+        <w:jc w:val="center"/>
+        <w:rPr>
+          <w:lang w:val="en-US"/>
+        </w:rPr>
+      </w:pPr>
     </w:p>
     <w:sectPr>
       <w:pgSz w:w="11906" w:h="16838"/>

</xml_diff>

<commit_message>
Add extra testbench cases
</commit_message>
<xml_diff>
--- a/SystolicArray2x2_Spec.docx
+++ b/SystolicArray2x2_Spec.docx
@@ -41,7 +41,21 @@
         <w:rPr>
           <w:lang w:val="en-US"/>
         </w:rPr>
-        <w:t>To ensure that matrix A values are shifted in sequentially and not read into the PEs for multiplication immediately, shift registers are included in the design. They will shift matrix A values based on the following condition: positive clock edge and when in_valid is high. This helps to prevent the current cycle’s arithmetic operation from being overwritten by the next one due to blocking assignments used for both multiplication and addition operations.</w:t>
+        <w:t xml:space="preserve">To ensure that matrix A values are shifted in sequentially and not read into the PEs for multiplication immediately, shift registers are included in the design. They will shift matrix A values based on the following condition: positive clock edge and when </w:t>
+      </w:r>
+      <w:proofErr w:type="spellStart"/>
+      <w:r>
+        <w:rPr>
+          <w:lang w:val="en-US"/>
+        </w:rPr>
+        <w:t>in_valid</w:t>
+      </w:r>
+      <w:proofErr w:type="spellEnd"/>
+      <w:r>
+        <w:rPr>
+          <w:lang w:val="en-US"/>
+        </w:rPr>
+        <w:t xml:space="preserve"> is high. This helps to prevent the current cycle’s arithmetic operation from being overwritten by the next one due to blocking assignments used for both multiplication and addition operations.</w:t>
       </w:r>
     </w:p>
     <w:p>
@@ -83,7 +97,21 @@
         <w:rPr>
           <w:lang w:val="en-US"/>
         </w:rPr>
-        <w:t>For the second PEs in the arithmetic chain (PE1*), a 1 clock cycle delay is needed to avoid storing unwanted weight values which causes extra wait cycles and incorrect output. A shift_en signal is added to the PEs to enable the delay if required for the PE. The delay is added if the signal is high, while no delay is added if the signal is low.</w:t>
+        <w:t xml:space="preserve">For the second PEs in the arithmetic chain (PE1*), a 1 clock cycle delay is needed to avoid storing unwanted weight values which causes extra wait cycles and incorrect output. A </w:t>
+      </w:r>
+      <w:proofErr w:type="spellStart"/>
+      <w:r>
+        <w:rPr>
+          <w:lang w:val="en-US"/>
+        </w:rPr>
+        <w:t>shift_en</w:t>
+      </w:r>
+      <w:proofErr w:type="spellEnd"/>
+      <w:r>
+        <w:rPr>
+          <w:lang w:val="en-US"/>
+        </w:rPr>
+        <w:t xml:space="preserve"> signal is added to the PEs to enable the delay if required for the PE. The delay is added if the signal is high, while no delay is added if the signal is low.</w:t>
       </w:r>
     </w:p>
     <w:p>
@@ -213,12 +241,14 @@
                 <w:lang w:val="en-US"/>
               </w:rPr>
             </w:pPr>
+            <w:proofErr w:type="spellStart"/>
             <w:r>
               <w:rPr>
                 <w:lang w:val="en-US"/>
               </w:rPr>
               <w:t>clk</w:t>
             </w:r>
+            <w:proofErr w:type="spellEnd"/>
           </w:p>
         </w:tc>
         <w:tc>
@@ -272,12 +302,14 @@
                 <w:lang w:val="en-US"/>
               </w:rPr>
             </w:pPr>
+            <w:proofErr w:type="spellStart"/>
             <w:r>
               <w:rPr>
                 <w:lang w:val="en-US"/>
               </w:rPr>
               <w:t>rstn</w:t>
             </w:r>
+            <w:proofErr w:type="spellEnd"/>
           </w:p>
         </w:tc>
         <w:tc>
@@ -331,12 +363,14 @@
                 <w:lang w:val="en-US"/>
               </w:rPr>
             </w:pPr>
+            <w:proofErr w:type="spellStart"/>
             <w:r>
               <w:rPr>
                 <w:lang w:val="en-US"/>
               </w:rPr>
               <w:t>in_valid</w:t>
             </w:r>
+            <w:proofErr w:type="spellEnd"/>
           </w:p>
         </w:tc>
         <w:tc>
@@ -373,8 +407,16 @@
               <w:rPr>
                 <w:lang w:val="en-US"/>
               </w:rPr>
-              <w:t>Indicate if matrices A &amp; B values are valid</w:t>
-            </w:r>
+              <w:t xml:space="preserve">Indicate if matrices A &amp; B values are </w:t>
+            </w:r>
+            <w:proofErr w:type="gramStart"/>
+            <w:r>
+              <w:rPr>
+                <w:lang w:val="en-US"/>
+              </w:rPr>
+              <w:t>valid</w:t>
+            </w:r>
+            <w:proofErr w:type="gramEnd"/>
           </w:p>
           <w:p>
             <w:pPr>
@@ -404,12 +446,14 @@
                 <w:lang w:val="en-US"/>
               </w:rPr>
             </w:pPr>
+            <w:proofErr w:type="spellStart"/>
             <w:r>
               <w:rPr>
                 <w:lang w:val="en-US"/>
               </w:rPr>
               <w:t>out_valid</w:t>
             </w:r>
+            <w:proofErr w:type="spellEnd"/>
           </w:p>
         </w:tc>
         <w:tc>
@@ -446,8 +490,16 @@
               <w:rPr>
                 <w:lang w:val="en-US"/>
               </w:rPr>
-              <w:t>Indicate if matrix C values are valid</w:t>
-            </w:r>
+              <w:t xml:space="preserve">Indicate if matrix C values are </w:t>
+            </w:r>
+            <w:proofErr w:type="gramStart"/>
+            <w:r>
+              <w:rPr>
+                <w:lang w:val="en-US"/>
+              </w:rPr>
+              <w:t>valid</w:t>
+            </w:r>
+            <w:proofErr w:type="gramEnd"/>
           </w:p>
           <w:p>
             <w:pPr>
@@ -700,11 +752,19 @@
           <w:lang w:val="en-US"/>
         </w:rPr>
       </w:pPr>
-      <w:r>
-        <w:rPr>
-          <w:lang w:val="en-US"/>
-        </w:rPr>
-        <w:t>ProcessingElement –</w:t>
+      <w:proofErr w:type="spellStart"/>
+      <w:r>
+        <w:rPr>
+          <w:lang w:val="en-US"/>
+        </w:rPr>
+        <w:t>ProcessingElement</w:t>
+      </w:r>
+      <w:proofErr w:type="spellEnd"/>
+      <w:r>
+        <w:rPr>
+          <w:lang w:val="en-US"/>
+        </w:rPr>
+        <w:t xml:space="preserve"> –</w:t>
       </w:r>
     </w:p>
     <w:tbl>
@@ -792,12 +852,14 @@
                 <w:lang w:val="en-US"/>
               </w:rPr>
             </w:pPr>
+            <w:proofErr w:type="spellStart"/>
             <w:r>
               <w:rPr>
                 <w:lang w:val="en-US"/>
               </w:rPr>
               <w:t>clk</w:t>
             </w:r>
+            <w:proofErr w:type="spellEnd"/>
           </w:p>
         </w:tc>
         <w:tc>
@@ -851,12 +913,14 @@
                 <w:lang w:val="en-US"/>
               </w:rPr>
             </w:pPr>
+            <w:proofErr w:type="spellStart"/>
             <w:r>
               <w:rPr>
                 <w:lang w:val="en-US"/>
               </w:rPr>
               <w:t>rstn</w:t>
             </w:r>
+            <w:proofErr w:type="spellEnd"/>
           </w:p>
         </w:tc>
         <w:tc>
@@ -910,12 +974,14 @@
                 <w:lang w:val="en-US"/>
               </w:rPr>
             </w:pPr>
+            <w:proofErr w:type="spellStart"/>
             <w:r>
               <w:rPr>
                 <w:lang w:val="en-US"/>
               </w:rPr>
               <w:t>shift_en</w:t>
             </w:r>
+            <w:proofErr w:type="spellEnd"/>
           </w:p>
         </w:tc>
         <w:tc>
@@ -952,8 +1018,30 @@
               <w:rPr>
                 <w:lang w:val="en-US"/>
               </w:rPr>
-              <w:t>Delay data_count in PE by 1 cycle if enabled</w:t>
-            </w:r>
+              <w:t xml:space="preserve">Delay </w:t>
+            </w:r>
+            <w:proofErr w:type="spellStart"/>
+            <w:r>
+              <w:rPr>
+                <w:lang w:val="en-US"/>
+              </w:rPr>
+              <w:t>data_count</w:t>
+            </w:r>
+            <w:proofErr w:type="spellEnd"/>
+            <w:r>
+              <w:rPr>
+                <w:lang w:val="en-US"/>
+              </w:rPr>
+              <w:t xml:space="preserve"> in PE by 1 cycle if </w:t>
+            </w:r>
+            <w:proofErr w:type="gramStart"/>
+            <w:r>
+              <w:rPr>
+                <w:lang w:val="en-US"/>
+              </w:rPr>
+              <w:t>enabled</w:t>
+            </w:r>
+            <w:proofErr w:type="gramEnd"/>
           </w:p>
           <w:p>
             <w:pPr>
@@ -983,12 +1071,14 @@
                 <w:lang w:val="en-US"/>
               </w:rPr>
             </w:pPr>
+            <w:proofErr w:type="spellStart"/>
             <w:r>
               <w:rPr>
                 <w:lang w:val="en-US"/>
               </w:rPr>
               <w:t>in_valid</w:t>
             </w:r>
+            <w:proofErr w:type="spellEnd"/>
           </w:p>
         </w:tc>
         <w:tc>
@@ -1025,8 +1115,16 @@
               <w:rPr>
                 <w:lang w:val="en-US"/>
               </w:rPr>
-              <w:t>Indicate if matrices A &amp; B values are valid</w:t>
-            </w:r>
+              <w:t xml:space="preserve">Indicate if matrices A &amp; B values are </w:t>
+            </w:r>
+            <w:proofErr w:type="gramStart"/>
+            <w:r>
+              <w:rPr>
+                <w:lang w:val="en-US"/>
+              </w:rPr>
+              <w:t>valid</w:t>
+            </w:r>
+            <w:proofErr w:type="gramEnd"/>
           </w:p>
           <w:p>
             <w:pPr>
@@ -1056,12 +1154,14 @@
                 <w:lang w:val="en-US"/>
               </w:rPr>
             </w:pPr>
+            <w:proofErr w:type="spellStart"/>
             <w:r>
               <w:rPr>
                 <w:lang w:val="en-US"/>
               </w:rPr>
               <w:t>out_valid</w:t>
             </w:r>
+            <w:proofErr w:type="spellEnd"/>
           </w:p>
         </w:tc>
         <w:tc>
@@ -1098,8 +1198,16 @@
               <w:rPr>
                 <w:lang w:val="en-US"/>
               </w:rPr>
-              <w:t>Indicate if matrix C values are valid</w:t>
-            </w:r>
+              <w:t xml:space="preserve">Indicate if matrix C values are </w:t>
+            </w:r>
+            <w:proofErr w:type="gramStart"/>
+            <w:r>
+              <w:rPr>
+                <w:lang w:val="en-US"/>
+              </w:rPr>
+              <w:t>valid</w:t>
+            </w:r>
+            <w:proofErr w:type="gramEnd"/>
           </w:p>
           <w:p>
             <w:pPr>
@@ -1129,12 +1237,14 @@
                 <w:lang w:val="en-US"/>
               </w:rPr>
             </w:pPr>
+            <w:proofErr w:type="spellStart"/>
             <w:r>
               <w:rPr>
                 <w:lang w:val="en-US"/>
               </w:rPr>
               <w:t>data_in</w:t>
             </w:r>
+            <w:proofErr w:type="spellEnd"/>
           </w:p>
         </w:tc>
         <w:tc>
@@ -1188,12 +1298,14 @@
                 <w:lang w:val="en-US"/>
               </w:rPr>
             </w:pPr>
+            <w:proofErr w:type="spellStart"/>
             <w:r>
               <w:rPr>
                 <w:lang w:val="en-US"/>
               </w:rPr>
               <w:t>weight_in</w:t>
             </w:r>
+            <w:proofErr w:type="spellEnd"/>
           </w:p>
         </w:tc>
         <w:tc>
@@ -1247,12 +1359,14 @@
                 <w:lang w:val="en-US"/>
               </w:rPr>
             </w:pPr>
+            <w:proofErr w:type="spellStart"/>
             <w:r>
               <w:rPr>
                 <w:lang w:val="en-US"/>
               </w:rPr>
               <w:t>part_sum_in</w:t>
             </w:r>
+            <w:proofErr w:type="spellEnd"/>
           </w:p>
         </w:tc>
         <w:tc>
@@ -1306,12 +1420,14 @@
                 <w:lang w:val="en-US"/>
               </w:rPr>
             </w:pPr>
+            <w:proofErr w:type="spellStart"/>
             <w:r>
               <w:rPr>
                 <w:lang w:val="en-US"/>
               </w:rPr>
               <w:t>part_sum_out</w:t>
             </w:r>
+            <w:proofErr w:type="spellEnd"/>
           </w:p>
         </w:tc>
         <w:tc>
@@ -1474,8 +1590,16 @@
         <w:rPr>
           <w:lang w:val="en-US"/>
         </w:rPr>
-        <w:t>Green – Data shifting</w:t>
-      </w:r>
+        <w:t xml:space="preserve">Green – Data </w:t>
+      </w:r>
+      <w:proofErr w:type="gramStart"/>
+      <w:r>
+        <w:rPr>
+          <w:lang w:val="en-US"/>
+        </w:rPr>
+        <w:t>shifting</w:t>
+      </w:r>
+      <w:proofErr w:type="gramEnd"/>
     </w:p>
     <w:p>
       <w:pPr>
@@ -1492,8 +1616,16 @@
         <w:rPr>
           <w:lang w:val="en-US"/>
         </w:rPr>
-        <w:t>Purple – Weight shifting</w:t>
-      </w:r>
+        <w:t xml:space="preserve">Purple – Weight </w:t>
+      </w:r>
+      <w:proofErr w:type="gramStart"/>
+      <w:r>
+        <w:rPr>
+          <w:lang w:val="en-US"/>
+        </w:rPr>
+        <w:t>shifting</w:t>
+      </w:r>
+      <w:proofErr w:type="gramEnd"/>
     </w:p>
     <w:p>
       <w:pPr>
@@ -1510,8 +1642,16 @@
         <w:rPr>
           <w:lang w:val="en-US"/>
         </w:rPr>
-        <w:t>Red – Weight &amp; Product shifting</w:t>
-      </w:r>
+        <w:t xml:space="preserve">Red – Weight &amp; Product </w:t>
+      </w:r>
+      <w:proofErr w:type="gramStart"/>
+      <w:r>
+        <w:rPr>
+          <w:lang w:val="en-US"/>
+        </w:rPr>
+        <w:t>shifting</w:t>
+      </w:r>
+      <w:proofErr w:type="gramEnd"/>
     </w:p>
     <w:p>
       <w:pPr>
@@ -1528,8 +1668,16 @@
         <w:rPr>
           <w:lang w:val="en-US"/>
         </w:rPr>
-        <w:t>Blue – Product (Output) shifting</w:t>
-      </w:r>
+        <w:t xml:space="preserve">Blue – Product (Output) </w:t>
+      </w:r>
+      <w:proofErr w:type="gramStart"/>
+      <w:r>
+        <w:rPr>
+          <w:lang w:val="en-US"/>
+        </w:rPr>
+        <w:t>shifting</w:t>
+      </w:r>
+      <w:proofErr w:type="gramEnd"/>
     </w:p>
     <w:p>
       <w:pPr>
@@ -1634,11 +1782,19 @@
           <w:lang w:val="en-US"/>
         </w:rPr>
       </w:pPr>
-      <w:r>
-        <w:rPr>
-          <w:lang w:val="en-US"/>
-        </w:rPr>
-        <w:t>ProcessingElement –</w:t>
+      <w:proofErr w:type="spellStart"/>
+      <w:r>
+        <w:rPr>
+          <w:lang w:val="en-US"/>
+        </w:rPr>
+        <w:t>ProcessingElement</w:t>
+      </w:r>
+      <w:proofErr w:type="spellEnd"/>
+      <w:r>
+        <w:rPr>
+          <w:lang w:val="en-US"/>
+        </w:rPr>
+        <w:t xml:space="preserve"> –</w:t>
       </w:r>
     </w:p>
     <w:p>
@@ -1756,10 +1912,10 @@
           <w:lang w:val="en-US"/>
         </w:rPr>
         <w:drawing>
-          <wp:inline distT="0" distB="0" distL="0" distR="0" wp14:anchorId="62C23DD2" wp14:editId="17D60A11">
-            <wp:extent cx="5731510" cy="1891030"/>
+          <wp:inline distT="0" distB="0" distL="0" distR="0" wp14:anchorId="6556A2DC" wp14:editId="5CE86B33">
+            <wp:extent cx="5731510" cy="2294255"/>
             <wp:effectExtent l="0" t="0" r="2540" b="0"/>
-            <wp:docPr id="329928285" name="Picture 1" descr="A screenshot of a computer&#10;&#10;Description automatically generated"/>
+            <wp:docPr id="94223779" name="Picture 1" descr="A screenshot of a computer&#10;&#10;Description automatically generated"/>
             <wp:cNvGraphicFramePr>
               <a:graphicFrameLocks xmlns:a="http://schemas.openxmlformats.org/drawingml/2006/main" noChangeAspect="1"/>
             </wp:cNvGraphicFramePr>
@@ -1767,7 +1923,7 @@
               <a:graphicData uri="http://schemas.openxmlformats.org/drawingml/2006/picture">
                 <pic:pic xmlns:pic="http://schemas.openxmlformats.org/drawingml/2006/picture">
                   <pic:nvPicPr>
-                    <pic:cNvPr id="329928285" name="Picture 1" descr="A screenshot of a computer&#10;&#10;Description automatically generated"/>
+                    <pic:cNvPr id="94223779" name="Picture 1" descr="A screenshot of a computer&#10;&#10;Description automatically generated"/>
                     <pic:cNvPicPr/>
                   </pic:nvPicPr>
                   <pic:blipFill>
@@ -1779,7 +1935,7 @@
                   <pic:spPr>
                     <a:xfrm>
                       <a:off x="0" y="0"/>
-                      <a:ext cx="5731510" cy="1891030"/>
+                      <a:ext cx="5731510" cy="2294255"/>
                     </a:xfrm>
                     <a:prstGeom prst="rect">
                       <a:avLst/>
@@ -1815,6 +1971,7 @@
     </w:p>
     <w:p>
       <w:pPr>
+        <w:jc w:val="center"/>
         <w:rPr>
           <w:lang w:val="en-US"/>
         </w:rPr>
@@ -1824,10 +1981,10 @@
           <w:lang w:val="en-US"/>
         </w:rPr>
         <w:drawing>
-          <wp:inline distT="0" distB="0" distL="0" distR="0" wp14:anchorId="758B32D7" wp14:editId="501DDB62">
-            <wp:extent cx="5731510" cy="1887855"/>
-            <wp:effectExtent l="0" t="0" r="2540" b="0"/>
-            <wp:docPr id="1664411939" name="Picture 1" descr="A screenshot of a computer&#10;&#10;Description automatically generated"/>
+          <wp:inline distT="0" distB="0" distL="0" distR="0" wp14:anchorId="4C05BF6D" wp14:editId="17BCA4C4">
+            <wp:extent cx="5731510" cy="2295525"/>
+            <wp:effectExtent l="0" t="0" r="2540" b="9525"/>
+            <wp:docPr id="59330098" name="Picture 1" descr="A screenshot of a computer&#10;&#10;Description automatically generated"/>
             <wp:cNvGraphicFramePr>
               <a:graphicFrameLocks xmlns:a="http://schemas.openxmlformats.org/drawingml/2006/main" noChangeAspect="1"/>
             </wp:cNvGraphicFramePr>
@@ -1835,7 +1992,7 @@
               <a:graphicData uri="http://schemas.openxmlformats.org/drawingml/2006/picture">
                 <pic:pic xmlns:pic="http://schemas.openxmlformats.org/drawingml/2006/picture">
                   <pic:nvPicPr>
-                    <pic:cNvPr id="1664411939" name="Picture 1" descr="A screenshot of a computer&#10;&#10;Description automatically generated"/>
+                    <pic:cNvPr id="59330098" name="Picture 1" descr="A screenshot of a computer&#10;&#10;Description automatically generated"/>
                     <pic:cNvPicPr/>
                   </pic:nvPicPr>
                   <pic:blipFill>
@@ -1847,7 +2004,7 @@
                   <pic:spPr>
                     <a:xfrm>
                       <a:off x="0" y="0"/>
-                      <a:ext cx="5731510" cy="1887855"/>
+                      <a:ext cx="5731510" cy="2295525"/>
                     </a:xfrm>
                     <a:prstGeom prst="rect">
                       <a:avLst/>
@@ -1877,6 +2034,20 @@
         <w:rPr>
           <w:lang w:val="en-US"/>
         </w:rPr>
+        <w:br w:type="page"/>
+      </w:r>
+    </w:p>
+    <w:p>
+      <w:pPr>
+        <w:rPr>
+          <w:lang w:val="en-US"/>
+        </w:rPr>
+      </w:pPr>
+      <w:r>
+        <w:rPr>
+          <w:lang w:val="en-US"/>
+        </w:rPr>
+        <w:lastRenderedPageBreak/>
         <w:t>Case 3 –</w:t>
       </w:r>
     </w:p>
@@ -1891,10 +2062,10 @@
           <w:lang w:val="en-US"/>
         </w:rPr>
         <w:drawing>
-          <wp:inline distT="0" distB="0" distL="0" distR="0" wp14:anchorId="3BDAA0BD" wp14:editId="1A244BDF">
-            <wp:extent cx="5731510" cy="1878965"/>
-            <wp:effectExtent l="0" t="0" r="2540" b="6985"/>
-            <wp:docPr id="1120693850" name="Picture 1" descr="A screenshot of a computer&#10;&#10;Description automatically generated"/>
+          <wp:inline distT="0" distB="0" distL="0" distR="0" wp14:anchorId="6AE34E53" wp14:editId="4A294A94">
+            <wp:extent cx="5731510" cy="2308225"/>
+            <wp:effectExtent l="0" t="0" r="2540" b="0"/>
+            <wp:docPr id="217790167" name="Picture 1" descr="A screenshot of a computer&#10;&#10;Description automatically generated"/>
             <wp:cNvGraphicFramePr>
               <a:graphicFrameLocks xmlns:a="http://schemas.openxmlformats.org/drawingml/2006/main" noChangeAspect="1"/>
             </wp:cNvGraphicFramePr>
@@ -1902,7 +2073,7 @@
               <a:graphicData uri="http://schemas.openxmlformats.org/drawingml/2006/picture">
                 <pic:pic xmlns:pic="http://schemas.openxmlformats.org/drawingml/2006/picture">
                   <pic:nvPicPr>
-                    <pic:cNvPr id="1120693850" name="Picture 1" descr="A screenshot of a computer&#10;&#10;Description automatically generated"/>
+                    <pic:cNvPr id="217790167" name="Picture 1" descr="A screenshot of a computer&#10;&#10;Description automatically generated"/>
                     <pic:cNvPicPr/>
                   </pic:nvPicPr>
                   <pic:blipFill>
@@ -1914,7 +2085,7 @@
                   <pic:spPr>
                     <a:xfrm>
                       <a:off x="0" y="0"/>
-                      <a:ext cx="5731510" cy="1878965"/>
+                      <a:ext cx="5731510" cy="2308225"/>
                     </a:xfrm>
                     <a:prstGeom prst="rect">
                       <a:avLst/>

</xml_diff>

<commit_message>
Add doc + Update spec
</commit_message>
<xml_diff>
--- a/SystolicArray2x2_Spec.docx
+++ b/SystolicArray2x2_Spec.docx
@@ -1909,6 +1909,7 @@
       </w:pPr>
       <w:r>
         <w:rPr>
+          <w:noProof/>
           <w:lang w:val="en-US"/>
         </w:rPr>
         <w:drawing>
@@ -1978,6 +1979,7 @@
       </w:pPr>
       <w:r>
         <w:rPr>
+          <w:noProof/>
           <w:lang w:val="en-US"/>
         </w:rPr>
         <w:drawing>
@@ -2059,6 +2061,7 @@
       </w:pPr>
       <w:r>
         <w:rPr>
+          <w:noProof/>
           <w:lang w:val="en-US"/>
         </w:rPr>
         <w:drawing>
@@ -2100,11 +2103,188 @@
     </w:p>
     <w:p>
       <w:pPr>
-        <w:jc w:val="center"/>
-        <w:rPr>
-          <w:lang w:val="en-US"/>
-        </w:rPr>
-      </w:pPr>
+        <w:rPr>
+          <w:lang w:val="en-US"/>
+        </w:rPr>
+      </w:pPr>
+      <w:r>
+        <w:rPr>
+          <w:lang w:val="en-US"/>
+        </w:rPr>
+        <w:br w:type="page"/>
+      </w:r>
+    </w:p>
+    <w:p>
+      <w:pPr>
+        <w:rPr>
+          <w:lang w:val="en-US"/>
+        </w:rPr>
+      </w:pPr>
+      <w:r>
+        <w:rPr>
+          <w:lang w:val="en-US"/>
+        </w:rPr>
+        <w:lastRenderedPageBreak/>
+        <w:t xml:space="preserve">Matrix A is 2xN matrix </w:t>
+      </w:r>
+      <w:proofErr w:type="gramStart"/>
+      <w:r>
+        <w:rPr>
+          <w:lang w:val="en-US"/>
+        </w:rPr>
+        <w:t>inputs</w:t>
+      </w:r>
+      <w:proofErr w:type="gramEnd"/>
+      <w:r>
+        <w:rPr>
+          <w:lang w:val="en-US"/>
+        </w:rPr>
+        <w:t xml:space="preserve"> </w:t>
+      </w:r>
+    </w:p>
+    <w:p>
+      <w:pPr>
+        <w:rPr>
+          <w:lang w:val="en-US"/>
+        </w:rPr>
+      </w:pPr>
+      <w:r>
+        <w:rPr>
+          <w:lang w:val="en-US"/>
+        </w:rPr>
+        <w:t xml:space="preserve">Matrix B is Nx2 matrix </w:t>
+      </w:r>
+      <w:proofErr w:type="gramStart"/>
+      <w:r>
+        <w:rPr>
+          <w:lang w:val="en-US"/>
+        </w:rPr>
+        <w:t>inputs</w:t>
+      </w:r>
+      <w:proofErr w:type="gramEnd"/>
+    </w:p>
+    <w:p>
+      <w:pPr>
+        <w:rPr>
+          <w:lang w:val="en-US"/>
+        </w:rPr>
+      </w:pPr>
+      <w:r>
+        <w:rPr>
+          <w:lang w:val="en-US"/>
+        </w:rPr>
+        <w:t>Matrix calculation within N clock cycles</w:t>
+      </w:r>
+    </w:p>
+    <w:p>
+      <w:pPr>
+        <w:rPr>
+          <w:lang w:val="en-US"/>
+        </w:rPr>
+      </w:pPr>
+      <w:r>
+        <w:rPr>
+          <w:lang w:val="en-US"/>
+        </w:rPr>
+        <w:t>Consider – 1</w:t>
+      </w:r>
+      <w:r>
+        <w:rPr>
+          <w:vertAlign w:val="superscript"/>
+          <w:lang w:val="en-US"/>
+        </w:rPr>
+        <w:t>st</w:t>
+      </w:r>
+      <w:r>
+        <w:rPr>
+          <w:lang w:val="en-US"/>
+        </w:rPr>
+        <w:t xml:space="preserve"> PE should take </w:t>
+      </w:r>
+      <w:proofErr w:type="spellStart"/>
+      <w:r>
+        <w:rPr>
+          <w:lang w:val="en-US"/>
+        </w:rPr>
+        <w:t>part_sum_in</w:t>
+      </w:r>
+      <w:proofErr w:type="spellEnd"/>
+      <w:r>
+        <w:rPr>
+          <w:lang w:val="en-US"/>
+        </w:rPr>
+        <w:t xml:space="preserve"> as loop back from last (2</w:t>
+      </w:r>
+      <w:r>
+        <w:rPr>
+          <w:vertAlign w:val="superscript"/>
+          <w:lang w:val="en-US"/>
+        </w:rPr>
+        <w:t>nd</w:t>
+      </w:r>
+      <w:r>
+        <w:rPr>
+          <w:lang w:val="en-US"/>
+        </w:rPr>
+        <w:t xml:space="preserve">) </w:t>
+      </w:r>
+      <w:proofErr w:type="gramStart"/>
+      <w:r>
+        <w:rPr>
+          <w:lang w:val="en-US"/>
+        </w:rPr>
+        <w:t>PE</w:t>
+      </w:r>
+      <w:proofErr w:type="gramEnd"/>
+    </w:p>
+    <w:p>
+      <w:pPr>
+        <w:rPr>
+          <w:lang w:val="en-US"/>
+        </w:rPr>
+      </w:pPr>
+      <w:r>
+        <w:rPr>
+          <w:lang w:val="en-US"/>
+        </w:rPr>
+        <w:tab/>
+        <w:t xml:space="preserve">At N clock cycles, </w:t>
+      </w:r>
+    </w:p>
+    <w:p>
+      <w:pPr>
+        <w:rPr>
+          <w:lang w:val="en-US"/>
+        </w:rPr>
+      </w:pPr>
+      <w:r>
+        <w:rPr>
+          <w:lang w:val="en-US"/>
+        </w:rPr>
+        <w:t xml:space="preserve">Update – Use buffer 1 and 2 to do weight </w:t>
+      </w:r>
+      <w:proofErr w:type="gramStart"/>
+      <w:r>
+        <w:rPr>
+          <w:lang w:val="en-US"/>
+        </w:rPr>
+        <w:t>storage</w:t>
+      </w:r>
+      <w:proofErr w:type="gramEnd"/>
+    </w:p>
+    <w:p>
+      <w:pPr>
+        <w:rPr>
+          <w:lang w:val="en-US"/>
+        </w:rPr>
+      </w:pPr>
+      <w:r>
+        <w:rPr>
+          <w:lang w:val="en-US"/>
+        </w:rPr>
+        <w:tab/>
+        <w:t xml:space="preserve">Update and choose buffers based on </w:t>
+      </w:r>
     </w:p>
     <w:sectPr>
       <w:pgSz w:w="11906" w:h="16838"/>

</xml_diff>

<commit_message>
Revise spec doc after feedback on part 2
</commit_message>
<xml_diff>
--- a/SystolicArray2x2_Spec.docx
+++ b/SystolicArray2x2_Spec.docx
@@ -2,6 +2,643 @@
 <file path=word/document.xml><?xml version="1.0" encoding="utf-8"?>
 <w:document xmlns:wpc="http://schemas.microsoft.com/office/word/2010/wordprocessingCanvas" xmlns:cx="http://schemas.microsoft.com/office/drawing/2014/chartex" xmlns:cx1="http://schemas.microsoft.com/office/drawing/2015/9/8/chartex" xmlns:cx2="http://schemas.microsoft.com/office/drawing/2015/10/21/chartex" xmlns:cx3="http://schemas.microsoft.com/office/drawing/2016/5/9/chartex" xmlns:cx4="http://schemas.microsoft.com/office/drawing/2016/5/10/chartex" xmlns:cx5="http://schemas.microsoft.com/office/drawing/2016/5/11/chartex" xmlns:cx6="http://schemas.microsoft.com/office/drawing/2016/5/12/chartex" xmlns:cx7="http://schemas.microsoft.com/office/drawing/2016/5/13/chartex" xmlns:cx8="http://schemas.microsoft.com/office/drawing/2016/5/14/chartex" xmlns:mc="http://schemas.openxmlformats.org/markup-compatibility/2006" xmlns:aink="http://schemas.microsoft.com/office/drawing/2016/ink" xmlns:am3d="http://schemas.microsoft.com/office/drawing/2017/model3d" xmlns:o="urn:schemas-microsoft-com:office:office" xmlns:oel="http://schemas.microsoft.com/office/2019/extlst" xmlns:r="http://schemas.openxmlformats.org/officeDocument/2006/relationships" xmlns:m="http://schemas.openxmlformats.org/officeDocument/2006/math" xmlns:v="urn:schemas-microsoft-com:vml" xmlns:wp14="http://schemas.microsoft.com/office/word/2010/wordprocessingDrawing" xmlns:wp="http://schemas.openxmlformats.org/drawingml/2006/wordprocessingDrawing" xmlns:w10="urn:schemas-microsoft-com:office:word" xmlns:w="http://schemas.openxmlformats.org/wordprocessingml/2006/main" xmlns:w14="http://schemas.microsoft.com/office/word/2010/wordml" xmlns:w15="http://schemas.microsoft.com/office/word/2012/wordml" xmlns:w16cex="http://schemas.microsoft.com/office/word/2018/wordml/cex" xmlns:w16cid="http://schemas.microsoft.com/office/word/2016/wordml/cid" xmlns:w16="http://schemas.microsoft.com/office/word/2018/wordml" xmlns:w16sdtdh="http://schemas.microsoft.com/office/word/2020/wordml/sdtdatahash" xmlns:w16se="http://schemas.microsoft.com/office/word/2015/wordml/symex" xmlns:wpg="http://schemas.microsoft.com/office/word/2010/wordprocessingGroup" xmlns:wpi="http://schemas.microsoft.com/office/word/2010/wordprocessingInk" xmlns:wne="http://schemas.microsoft.com/office/word/2006/wordml" xmlns:wps="http://schemas.microsoft.com/office/word/2010/wordprocessingShape" mc:Ignorable="w14 w15 w16se w16cid w16 w16cex w16sdtdh wp14">
   <w:body>
+    <w:sdt>
+      <w:sdtPr>
+        <w:id w:val="43640429"/>
+        <w:docPartObj>
+          <w:docPartGallery w:val="Table of Contents"/>
+          <w:docPartUnique/>
+        </w:docPartObj>
+      </w:sdtPr>
+      <w:sdtEndPr>
+        <w:rPr>
+          <w:rFonts w:asciiTheme="minorHAnsi" w:eastAsiaTheme="minorEastAsia" w:hAnsiTheme="minorHAnsi" w:cstheme="minorBidi"/>
+          <w:b/>
+          <w:bCs/>
+          <w:noProof/>
+          <w:color w:val="auto"/>
+          <w:kern w:val="2"/>
+          <w:sz w:val="22"/>
+          <w:szCs w:val="22"/>
+          <w:lang w:val="en-SG" w:eastAsia="zh-CN"/>
+          <w14:ligatures w14:val="standardContextual"/>
+        </w:rPr>
+      </w:sdtEndPr>
+      <w:sdtContent>
+        <w:p>
+          <w:pPr>
+            <w:pStyle w:val="TOCHeading"/>
+          </w:pPr>
+          <w:r>
+            <w:t>Table of Contents</w:t>
+          </w:r>
+        </w:p>
+        <w:p>
+          <w:pPr>
+            <w:pStyle w:val="TOC1"/>
+            <w:tabs>
+              <w:tab w:val="right" w:leader="dot" w:pos="9016"/>
+            </w:tabs>
+            <w:rPr>
+              <w:noProof/>
+              <w:sz w:val="24"/>
+              <w:szCs w:val="24"/>
+            </w:rPr>
+          </w:pPr>
+          <w:r>
+            <w:fldChar w:fldCharType="begin"/>
+          </w:r>
+          <w:r>
+            <w:instrText xml:space="preserve"> TOC \o "1-3" \h \z \u </w:instrText>
+          </w:r>
+          <w:r>
+            <w:fldChar w:fldCharType="separate"/>
+          </w:r>
+          <w:hyperlink w:anchor="_Toc161864497" w:history="1">
+            <w:r>
+              <w:rPr>
+                <w:rStyle w:val="Hyperlink"/>
+                <w:noProof/>
+                <w:lang w:val="en-US"/>
+              </w:rPr>
+              <w:t>Part 1</w:t>
+            </w:r>
+            <w:r>
+              <w:rPr>
+                <w:noProof/>
+                <w:webHidden/>
+              </w:rPr>
+              <w:tab/>
+            </w:r>
+            <w:r>
+              <w:rPr>
+                <w:noProof/>
+                <w:webHidden/>
+              </w:rPr>
+              <w:fldChar w:fldCharType="begin"/>
+            </w:r>
+            <w:r>
+              <w:rPr>
+                <w:noProof/>
+                <w:webHidden/>
+              </w:rPr>
+              <w:instrText xml:space="preserve"> PAGEREF _Toc161864497 \h </w:instrText>
+            </w:r>
+            <w:r>
+              <w:rPr>
+                <w:noProof/>
+                <w:webHidden/>
+              </w:rPr>
+            </w:r>
+            <w:r>
+              <w:rPr>
+                <w:noProof/>
+                <w:webHidden/>
+              </w:rPr>
+              <w:fldChar w:fldCharType="separate"/>
+            </w:r>
+            <w:r>
+              <w:rPr>
+                <w:noProof/>
+                <w:webHidden/>
+              </w:rPr>
+              <w:t>2</w:t>
+            </w:r>
+            <w:r>
+              <w:rPr>
+                <w:noProof/>
+                <w:webHidden/>
+              </w:rPr>
+              <w:fldChar w:fldCharType="end"/>
+            </w:r>
+          </w:hyperlink>
+        </w:p>
+        <w:p>
+          <w:pPr>
+            <w:pStyle w:val="TOC2"/>
+            <w:tabs>
+              <w:tab w:val="right" w:leader="dot" w:pos="9016"/>
+            </w:tabs>
+            <w:rPr>
+              <w:noProof/>
+              <w:sz w:val="24"/>
+              <w:szCs w:val="24"/>
+            </w:rPr>
+          </w:pPr>
+          <w:hyperlink w:anchor="_Toc161864498" w:history="1">
+            <w:r>
+              <w:rPr>
+                <w:rStyle w:val="Hyperlink"/>
+                <w:noProof/>
+                <w:lang w:val="en-US"/>
+              </w:rPr>
+              <w:t>Function</w:t>
+            </w:r>
+            <w:r>
+              <w:rPr>
+                <w:noProof/>
+                <w:webHidden/>
+              </w:rPr>
+              <w:tab/>
+            </w:r>
+            <w:r>
+              <w:rPr>
+                <w:noProof/>
+                <w:webHidden/>
+              </w:rPr>
+              <w:fldChar w:fldCharType="begin"/>
+            </w:r>
+            <w:r>
+              <w:rPr>
+                <w:noProof/>
+                <w:webHidden/>
+              </w:rPr>
+              <w:instrText xml:space="preserve"> PAGEREF _Toc161864498 \h </w:instrText>
+            </w:r>
+            <w:r>
+              <w:rPr>
+                <w:noProof/>
+                <w:webHidden/>
+              </w:rPr>
+            </w:r>
+            <w:r>
+              <w:rPr>
+                <w:noProof/>
+                <w:webHidden/>
+              </w:rPr>
+              <w:fldChar w:fldCharType="separate"/>
+            </w:r>
+            <w:r>
+              <w:rPr>
+                <w:noProof/>
+                <w:webHidden/>
+              </w:rPr>
+              <w:t>2</w:t>
+            </w:r>
+            <w:r>
+              <w:rPr>
+                <w:noProof/>
+                <w:webHidden/>
+              </w:rPr>
+              <w:fldChar w:fldCharType="end"/>
+            </w:r>
+          </w:hyperlink>
+        </w:p>
+        <w:p>
+          <w:pPr>
+            <w:pStyle w:val="TOC2"/>
+            <w:tabs>
+              <w:tab w:val="right" w:leader="dot" w:pos="9016"/>
+            </w:tabs>
+            <w:rPr>
+              <w:noProof/>
+              <w:sz w:val="24"/>
+              <w:szCs w:val="24"/>
+            </w:rPr>
+          </w:pPr>
+          <w:hyperlink w:anchor="_Toc161864499" w:history="1">
+            <w:r>
+              <w:rPr>
+                <w:rStyle w:val="Hyperlink"/>
+                <w:noProof/>
+                <w:lang w:val="en-US"/>
+              </w:rPr>
+              <w:t>Interface Ports</w:t>
+            </w:r>
+            <w:r>
+              <w:rPr>
+                <w:noProof/>
+                <w:webHidden/>
+              </w:rPr>
+              <w:tab/>
+            </w:r>
+            <w:r>
+              <w:rPr>
+                <w:noProof/>
+                <w:webHidden/>
+              </w:rPr>
+              <w:fldChar w:fldCharType="begin"/>
+            </w:r>
+            <w:r>
+              <w:rPr>
+                <w:noProof/>
+                <w:webHidden/>
+              </w:rPr>
+              <w:instrText xml:space="preserve"> PAGEREF _Toc161864499 \h </w:instrText>
+            </w:r>
+            <w:r>
+              <w:rPr>
+                <w:noProof/>
+                <w:webHidden/>
+              </w:rPr>
+            </w:r>
+            <w:r>
+              <w:rPr>
+                <w:noProof/>
+                <w:webHidden/>
+              </w:rPr>
+              <w:fldChar w:fldCharType="separate"/>
+            </w:r>
+            <w:r>
+              <w:rPr>
+                <w:noProof/>
+                <w:webHidden/>
+              </w:rPr>
+              <w:t>3</w:t>
+            </w:r>
+            <w:r>
+              <w:rPr>
+                <w:noProof/>
+                <w:webHidden/>
+              </w:rPr>
+              <w:fldChar w:fldCharType="end"/>
+            </w:r>
+          </w:hyperlink>
+        </w:p>
+        <w:p>
+          <w:pPr>
+            <w:pStyle w:val="TOC2"/>
+            <w:tabs>
+              <w:tab w:val="right" w:leader="dot" w:pos="9016"/>
+            </w:tabs>
+            <w:rPr>
+              <w:noProof/>
+              <w:sz w:val="24"/>
+              <w:szCs w:val="24"/>
+            </w:rPr>
+          </w:pPr>
+          <w:hyperlink w:anchor="_Toc161864500" w:history="1">
+            <w:r>
+              <w:rPr>
+                <w:rStyle w:val="Hyperlink"/>
+                <w:noProof/>
+                <w:lang w:val="en-US"/>
+              </w:rPr>
+              <w:t>Sequence</w:t>
+            </w:r>
+            <w:r>
+              <w:rPr>
+                <w:noProof/>
+                <w:webHidden/>
+              </w:rPr>
+              <w:tab/>
+            </w:r>
+            <w:r>
+              <w:rPr>
+                <w:noProof/>
+                <w:webHidden/>
+              </w:rPr>
+              <w:fldChar w:fldCharType="begin"/>
+            </w:r>
+            <w:r>
+              <w:rPr>
+                <w:noProof/>
+                <w:webHidden/>
+              </w:rPr>
+              <w:instrText xml:space="preserve"> PAGEREF _Toc161864500 \h </w:instrText>
+            </w:r>
+            <w:r>
+              <w:rPr>
+                <w:noProof/>
+                <w:webHidden/>
+              </w:rPr>
+            </w:r>
+            <w:r>
+              <w:rPr>
+                <w:noProof/>
+                <w:webHidden/>
+              </w:rPr>
+              <w:fldChar w:fldCharType="separate"/>
+            </w:r>
+            <w:r>
+              <w:rPr>
+                <w:noProof/>
+                <w:webHidden/>
+              </w:rPr>
+              <w:t>4</w:t>
+            </w:r>
+            <w:r>
+              <w:rPr>
+                <w:noProof/>
+                <w:webHidden/>
+              </w:rPr>
+              <w:fldChar w:fldCharType="end"/>
+            </w:r>
+          </w:hyperlink>
+        </w:p>
+        <w:p>
+          <w:pPr>
+            <w:pStyle w:val="TOC2"/>
+            <w:tabs>
+              <w:tab w:val="right" w:leader="dot" w:pos="9016"/>
+            </w:tabs>
+            <w:rPr>
+              <w:noProof/>
+              <w:sz w:val="24"/>
+              <w:szCs w:val="24"/>
+            </w:rPr>
+          </w:pPr>
+          <w:hyperlink w:anchor="_Toc161864501" w:history="1">
+            <w:r>
+              <w:rPr>
+                <w:rStyle w:val="Hyperlink"/>
+                <w:noProof/>
+                <w:lang w:val="en-US"/>
+              </w:rPr>
+              <w:t>Schematics</w:t>
+            </w:r>
+            <w:r>
+              <w:rPr>
+                <w:noProof/>
+                <w:webHidden/>
+              </w:rPr>
+              <w:tab/>
+            </w:r>
+            <w:r>
+              <w:rPr>
+                <w:noProof/>
+                <w:webHidden/>
+              </w:rPr>
+              <w:fldChar w:fldCharType="begin"/>
+            </w:r>
+            <w:r>
+              <w:rPr>
+                <w:noProof/>
+                <w:webHidden/>
+              </w:rPr>
+              <w:instrText xml:space="preserve"> PAGEREF _Toc161864501 \h </w:instrText>
+            </w:r>
+            <w:r>
+              <w:rPr>
+                <w:noProof/>
+                <w:webHidden/>
+              </w:rPr>
+            </w:r>
+            <w:r>
+              <w:rPr>
+                <w:noProof/>
+                <w:webHidden/>
+              </w:rPr>
+              <w:fldChar w:fldCharType="separate"/>
+            </w:r>
+            <w:r>
+              <w:rPr>
+                <w:noProof/>
+                <w:webHidden/>
+              </w:rPr>
+              <w:t>5</w:t>
+            </w:r>
+            <w:r>
+              <w:rPr>
+                <w:noProof/>
+                <w:webHidden/>
+              </w:rPr>
+              <w:fldChar w:fldCharType="end"/>
+            </w:r>
+          </w:hyperlink>
+        </w:p>
+        <w:p>
+          <w:pPr>
+            <w:pStyle w:val="TOC2"/>
+            <w:tabs>
+              <w:tab w:val="right" w:leader="dot" w:pos="9016"/>
+            </w:tabs>
+            <w:rPr>
+              <w:noProof/>
+              <w:sz w:val="24"/>
+              <w:szCs w:val="24"/>
+            </w:rPr>
+          </w:pPr>
+          <w:hyperlink w:anchor="_Toc161864502" w:history="1">
+            <w:r>
+              <w:rPr>
+                <w:rStyle w:val="Hyperlink"/>
+                <w:noProof/>
+                <w:lang w:val="en-US"/>
+              </w:rPr>
+              <w:t>Waveform</w:t>
+            </w:r>
+            <w:r>
+              <w:rPr>
+                <w:noProof/>
+                <w:webHidden/>
+              </w:rPr>
+              <w:tab/>
+            </w:r>
+            <w:r>
+              <w:rPr>
+                <w:noProof/>
+                <w:webHidden/>
+              </w:rPr>
+              <w:fldChar w:fldCharType="begin"/>
+            </w:r>
+            <w:r>
+              <w:rPr>
+                <w:noProof/>
+                <w:webHidden/>
+              </w:rPr>
+              <w:instrText xml:space="preserve"> PAGEREF _Toc161864502 \h </w:instrText>
+            </w:r>
+            <w:r>
+              <w:rPr>
+                <w:noProof/>
+                <w:webHidden/>
+              </w:rPr>
+            </w:r>
+            <w:r>
+              <w:rPr>
+                <w:noProof/>
+                <w:webHidden/>
+              </w:rPr>
+              <w:fldChar w:fldCharType="separate"/>
+            </w:r>
+            <w:r>
+              <w:rPr>
+                <w:noProof/>
+                <w:webHidden/>
+              </w:rPr>
+              <w:t>6</w:t>
+            </w:r>
+            <w:r>
+              <w:rPr>
+                <w:noProof/>
+                <w:webHidden/>
+              </w:rPr>
+              <w:fldChar w:fldCharType="end"/>
+            </w:r>
+          </w:hyperlink>
+        </w:p>
+        <w:p>
+          <w:pPr>
+            <w:pStyle w:val="TOC1"/>
+            <w:tabs>
+              <w:tab w:val="right" w:leader="dot" w:pos="9016"/>
+            </w:tabs>
+            <w:rPr>
+              <w:noProof/>
+              <w:sz w:val="24"/>
+              <w:szCs w:val="24"/>
+            </w:rPr>
+          </w:pPr>
+          <w:hyperlink w:anchor="_Toc161864503" w:history="1">
+            <w:r>
+              <w:rPr>
+                <w:rStyle w:val="Hyperlink"/>
+                <w:noProof/>
+                <w:lang w:val="en-US"/>
+              </w:rPr>
+              <w:t>Part 2</w:t>
+            </w:r>
+            <w:r>
+              <w:rPr>
+                <w:noProof/>
+                <w:webHidden/>
+              </w:rPr>
+              <w:tab/>
+            </w:r>
+            <w:r>
+              <w:rPr>
+                <w:noProof/>
+                <w:webHidden/>
+              </w:rPr>
+              <w:fldChar w:fldCharType="begin"/>
+            </w:r>
+            <w:r>
+              <w:rPr>
+                <w:noProof/>
+                <w:webHidden/>
+              </w:rPr>
+              <w:instrText xml:space="preserve"> PAGEREF _Toc161864503 \h </w:instrText>
+            </w:r>
+            <w:r>
+              <w:rPr>
+                <w:noProof/>
+                <w:webHidden/>
+              </w:rPr>
+            </w:r>
+            <w:r>
+              <w:rPr>
+                <w:noProof/>
+                <w:webHidden/>
+              </w:rPr>
+              <w:fldChar w:fldCharType="separate"/>
+            </w:r>
+            <w:r>
+              <w:rPr>
+                <w:noProof/>
+                <w:webHidden/>
+              </w:rPr>
+              <w:t>8</w:t>
+            </w:r>
+            <w:r>
+              <w:rPr>
+                <w:noProof/>
+                <w:webHidden/>
+              </w:rPr>
+              <w:fldChar w:fldCharType="end"/>
+            </w:r>
+          </w:hyperlink>
+        </w:p>
+        <w:p>
+          <w:pPr>
+            <w:pStyle w:val="TOC2"/>
+            <w:tabs>
+              <w:tab w:val="right" w:leader="dot" w:pos="9016"/>
+            </w:tabs>
+            <w:rPr>
+              <w:noProof/>
+              <w:sz w:val="24"/>
+              <w:szCs w:val="24"/>
+            </w:rPr>
+          </w:pPr>
+          <w:hyperlink w:anchor="_Toc161864504" w:history="1">
+            <w:r>
+              <w:rPr>
+                <w:rStyle w:val="Hyperlink"/>
+                <w:noProof/>
+                <w:lang w:val="en-US"/>
+              </w:rPr>
+              <w:t>Waveform</w:t>
+            </w:r>
+            <w:r>
+              <w:rPr>
+                <w:noProof/>
+                <w:webHidden/>
+              </w:rPr>
+              <w:tab/>
+            </w:r>
+            <w:r>
+              <w:rPr>
+                <w:noProof/>
+                <w:webHidden/>
+              </w:rPr>
+              <w:fldChar w:fldCharType="begin"/>
+            </w:r>
+            <w:r>
+              <w:rPr>
+                <w:noProof/>
+                <w:webHidden/>
+              </w:rPr>
+              <w:instrText xml:space="preserve"> PAGEREF _Toc161864504 \h </w:instrText>
+            </w:r>
+            <w:r>
+              <w:rPr>
+                <w:noProof/>
+                <w:webHidden/>
+              </w:rPr>
+            </w:r>
+            <w:r>
+              <w:rPr>
+                <w:noProof/>
+                <w:webHidden/>
+              </w:rPr>
+              <w:fldChar w:fldCharType="separate"/>
+            </w:r>
+            <w:r>
+              <w:rPr>
+                <w:noProof/>
+                <w:webHidden/>
+              </w:rPr>
+              <w:t>8</w:t>
+            </w:r>
+            <w:r>
+              <w:rPr>
+                <w:noProof/>
+                <w:webHidden/>
+              </w:rPr>
+              <w:fldChar w:fldCharType="end"/>
+            </w:r>
+          </w:hyperlink>
+        </w:p>
+        <w:p>
+          <w:r>
+            <w:rPr>
+              <w:b/>
+              <w:bCs/>
+              <w:noProof/>
+            </w:rPr>
+            <w:fldChar w:fldCharType="end"/>
+          </w:r>
+        </w:p>
+      </w:sdtContent>
+    </w:sdt>
+    <w:p>
+      <w:pPr>
+        <w:rPr>
+          <w:rFonts w:asciiTheme="majorHAnsi" w:eastAsiaTheme="majorEastAsia" w:hAnsiTheme="majorHAnsi" w:cstheme="majorBidi"/>
+          <w:color w:val="2F5496" w:themeColor="accent1" w:themeShade="BF"/>
+          <w:sz w:val="32"/>
+          <w:szCs w:val="32"/>
+          <w:lang w:val="en-US"/>
+        </w:rPr>
+      </w:pPr>
+      <w:r>
+        <w:rPr>
+          <w:lang w:val="en-US"/>
+        </w:rPr>
+        <w:br w:type="page"/>
+      </w:r>
+    </w:p>
     <w:p>
       <w:pPr>
         <w:pStyle w:val="Heading1"/>
@@ -9,12 +646,31 @@
           <w:lang w:val="en-US"/>
         </w:rPr>
       </w:pPr>
+      <w:bookmarkStart w:id="0" w:name="_Toc161864497"/>
+      <w:r>
+        <w:rPr>
+          <w:lang w:val="en-US"/>
+        </w:rPr>
+        <w:lastRenderedPageBreak/>
+        <w:t>Part 1</w:t>
+      </w:r>
+      <w:bookmarkEnd w:id="0"/>
+    </w:p>
+    <w:p>
+      <w:pPr>
+        <w:pStyle w:val="Heading2"/>
+        <w:rPr>
+          <w:lang w:val="en-US"/>
+        </w:rPr>
+      </w:pPr>
+      <w:bookmarkStart w:id="1" w:name="_Toc161864498"/>
       <w:r>
         <w:rPr>
           <w:lang w:val="en-US"/>
         </w:rPr>
         <w:t>Function</w:t>
       </w:r>
+      <w:bookmarkEnd w:id="1"/>
     </w:p>
     <w:p>
       <w:pPr>
@@ -41,21 +697,7 @@
         <w:rPr>
           <w:lang w:val="en-US"/>
         </w:rPr>
-        <w:t xml:space="preserve">To ensure that matrix A values are shifted in sequentially and not read into the PEs for multiplication immediately, shift registers are included in the design. They will shift matrix A values based on the following condition: positive clock edge and when </w:t>
-      </w:r>
-      <w:proofErr w:type="spellStart"/>
-      <w:r>
-        <w:rPr>
-          <w:lang w:val="en-US"/>
-        </w:rPr>
-        <w:t>in_valid</w:t>
-      </w:r>
-      <w:proofErr w:type="spellEnd"/>
-      <w:r>
-        <w:rPr>
-          <w:lang w:val="en-US"/>
-        </w:rPr>
-        <w:t xml:space="preserve"> is high. This helps to prevent the current cycle’s arithmetic operation from being overwritten by the next one due to blocking assignments used for both multiplication and addition operations.</w:t>
+        <w:t>To ensure that matrix A values are shifted in sequentially and not read into the PEs for multiplication immediately, shift registers are included in the design. They will shift matrix A values based on the following condition: positive clock edge and when in_valid is high. This helps to prevent the current cycle’s arithmetic operation from being overwritten by the next one due to blocking assignments used for both multiplication and addition operations.</w:t>
       </w:r>
     </w:p>
     <w:p>
@@ -97,21 +739,7 @@
         <w:rPr>
           <w:lang w:val="en-US"/>
         </w:rPr>
-        <w:t xml:space="preserve">For the second PEs in the arithmetic chain (PE1*), a 1 clock cycle delay is needed to avoid storing unwanted weight values which causes extra wait cycles and incorrect output. A </w:t>
-      </w:r>
-      <w:proofErr w:type="spellStart"/>
-      <w:r>
-        <w:rPr>
-          <w:lang w:val="en-US"/>
-        </w:rPr>
-        <w:t>shift_en</w:t>
-      </w:r>
-      <w:proofErr w:type="spellEnd"/>
-      <w:r>
-        <w:rPr>
-          <w:lang w:val="en-US"/>
-        </w:rPr>
-        <w:t xml:space="preserve"> signal is added to the PEs to enable the delay if required for the PE. The delay is added if the signal is high, while no delay is added if the signal is low.</w:t>
+        <w:t>For the second PEs in the arithmetic chain (PE1*), a 1 clock cycle delay is needed to avoid storing unwanted weight values which causes extra wait cycles and incorrect output. A shift_en signal is added to the PEs to enable the delay if required for the PE. The delay is added if the signal is high, while no delay is added if the signal is low.</w:t>
       </w:r>
     </w:p>
     <w:p>
@@ -129,11 +757,12 @@
     </w:p>
     <w:p>
       <w:pPr>
-        <w:pStyle w:val="Heading1"/>
-        <w:rPr>
-          <w:lang w:val="en-US"/>
-        </w:rPr>
-      </w:pPr>
+        <w:pStyle w:val="Heading2"/>
+        <w:rPr>
+          <w:lang w:val="en-US"/>
+        </w:rPr>
+      </w:pPr>
+      <w:bookmarkStart w:id="2" w:name="_Toc161864499"/>
       <w:r>
         <w:rPr>
           <w:lang w:val="en-US"/>
@@ -141,6 +770,7 @@
         <w:lastRenderedPageBreak/>
         <w:t>Interface Ports</w:t>
       </w:r>
+      <w:bookmarkEnd w:id="2"/>
     </w:p>
     <w:p>
       <w:pPr>
@@ -241,14 +871,12 @@
                 <w:lang w:val="en-US"/>
               </w:rPr>
             </w:pPr>
-            <w:proofErr w:type="spellStart"/>
             <w:r>
               <w:rPr>
                 <w:lang w:val="en-US"/>
               </w:rPr>
               <w:t>clk</w:t>
             </w:r>
-            <w:proofErr w:type="spellEnd"/>
           </w:p>
         </w:tc>
         <w:tc>
@@ -302,14 +930,12 @@
                 <w:lang w:val="en-US"/>
               </w:rPr>
             </w:pPr>
-            <w:proofErr w:type="spellStart"/>
             <w:r>
               <w:rPr>
                 <w:lang w:val="en-US"/>
               </w:rPr>
               <w:t>rstn</w:t>
             </w:r>
-            <w:proofErr w:type="spellEnd"/>
           </w:p>
         </w:tc>
         <w:tc>
@@ -363,14 +989,12 @@
                 <w:lang w:val="en-US"/>
               </w:rPr>
             </w:pPr>
-            <w:proofErr w:type="spellStart"/>
             <w:r>
               <w:rPr>
                 <w:lang w:val="en-US"/>
               </w:rPr>
               <w:t>in_valid</w:t>
             </w:r>
-            <w:proofErr w:type="spellEnd"/>
           </w:p>
         </w:tc>
         <w:tc>
@@ -407,16 +1031,8 @@
               <w:rPr>
                 <w:lang w:val="en-US"/>
               </w:rPr>
-              <w:t xml:space="preserve">Indicate if matrices A &amp; B values are </w:t>
-            </w:r>
-            <w:proofErr w:type="gramStart"/>
-            <w:r>
-              <w:rPr>
-                <w:lang w:val="en-US"/>
-              </w:rPr>
-              <w:t>valid</w:t>
-            </w:r>
-            <w:proofErr w:type="gramEnd"/>
+              <w:t>Indicate if matrices A &amp; B values are valid</w:t>
+            </w:r>
           </w:p>
           <w:p>
             <w:pPr>
@@ -446,14 +1062,12 @@
                 <w:lang w:val="en-US"/>
               </w:rPr>
             </w:pPr>
-            <w:proofErr w:type="spellStart"/>
             <w:r>
               <w:rPr>
                 <w:lang w:val="en-US"/>
               </w:rPr>
               <w:t>out_valid</w:t>
             </w:r>
-            <w:proofErr w:type="spellEnd"/>
           </w:p>
         </w:tc>
         <w:tc>
@@ -490,16 +1104,8 @@
               <w:rPr>
                 <w:lang w:val="en-US"/>
               </w:rPr>
-              <w:t xml:space="preserve">Indicate if matrix C values are </w:t>
-            </w:r>
-            <w:proofErr w:type="gramStart"/>
-            <w:r>
-              <w:rPr>
-                <w:lang w:val="en-US"/>
-              </w:rPr>
-              <w:t>valid</w:t>
-            </w:r>
-            <w:proofErr w:type="gramEnd"/>
+              <w:t>Indicate if matrix C values are valid</w:t>
+            </w:r>
           </w:p>
           <w:p>
             <w:pPr>
@@ -752,19 +1358,11 @@
           <w:lang w:val="en-US"/>
         </w:rPr>
       </w:pPr>
-      <w:proofErr w:type="spellStart"/>
-      <w:r>
-        <w:rPr>
-          <w:lang w:val="en-US"/>
-        </w:rPr>
-        <w:t>ProcessingElement</w:t>
-      </w:r>
-      <w:proofErr w:type="spellEnd"/>
-      <w:r>
-        <w:rPr>
-          <w:lang w:val="en-US"/>
-        </w:rPr>
-        <w:t xml:space="preserve"> –</w:t>
+      <w:r>
+        <w:rPr>
+          <w:lang w:val="en-US"/>
+        </w:rPr>
+        <w:t>ProcessingElement –</w:t>
       </w:r>
     </w:p>
     <w:tbl>
@@ -852,14 +1450,12 @@
                 <w:lang w:val="en-US"/>
               </w:rPr>
             </w:pPr>
-            <w:proofErr w:type="spellStart"/>
             <w:r>
               <w:rPr>
                 <w:lang w:val="en-US"/>
               </w:rPr>
               <w:t>clk</w:t>
             </w:r>
-            <w:proofErr w:type="spellEnd"/>
           </w:p>
         </w:tc>
         <w:tc>
@@ -913,14 +1509,12 @@
                 <w:lang w:val="en-US"/>
               </w:rPr>
             </w:pPr>
-            <w:proofErr w:type="spellStart"/>
             <w:r>
               <w:rPr>
                 <w:lang w:val="en-US"/>
               </w:rPr>
               <w:t>rstn</w:t>
             </w:r>
-            <w:proofErr w:type="spellEnd"/>
           </w:p>
         </w:tc>
         <w:tc>
@@ -974,14 +1568,12 @@
                 <w:lang w:val="en-US"/>
               </w:rPr>
             </w:pPr>
-            <w:proofErr w:type="spellStart"/>
             <w:r>
               <w:rPr>
                 <w:lang w:val="en-US"/>
               </w:rPr>
               <w:t>shift_en</w:t>
             </w:r>
-            <w:proofErr w:type="spellEnd"/>
           </w:p>
         </w:tc>
         <w:tc>
@@ -1018,30 +1610,8 @@
               <w:rPr>
                 <w:lang w:val="en-US"/>
               </w:rPr>
-              <w:t xml:space="preserve">Delay </w:t>
-            </w:r>
-            <w:proofErr w:type="spellStart"/>
-            <w:r>
-              <w:rPr>
-                <w:lang w:val="en-US"/>
-              </w:rPr>
-              <w:t>data_count</w:t>
-            </w:r>
-            <w:proofErr w:type="spellEnd"/>
-            <w:r>
-              <w:rPr>
-                <w:lang w:val="en-US"/>
-              </w:rPr>
-              <w:t xml:space="preserve"> in PE by 1 cycle if </w:t>
-            </w:r>
-            <w:proofErr w:type="gramStart"/>
-            <w:r>
-              <w:rPr>
-                <w:lang w:val="en-US"/>
-              </w:rPr>
-              <w:t>enabled</w:t>
-            </w:r>
-            <w:proofErr w:type="gramEnd"/>
+              <w:t>Delay data_count in PE by 1 cycle if enabled</w:t>
+            </w:r>
           </w:p>
           <w:p>
             <w:pPr>
@@ -1071,14 +1641,12 @@
                 <w:lang w:val="en-US"/>
               </w:rPr>
             </w:pPr>
-            <w:proofErr w:type="spellStart"/>
             <w:r>
               <w:rPr>
                 <w:lang w:val="en-US"/>
               </w:rPr>
               <w:t>in_valid</w:t>
             </w:r>
-            <w:proofErr w:type="spellEnd"/>
           </w:p>
         </w:tc>
         <w:tc>
@@ -1115,16 +1683,8 @@
               <w:rPr>
                 <w:lang w:val="en-US"/>
               </w:rPr>
-              <w:t xml:space="preserve">Indicate if matrices A &amp; B values are </w:t>
-            </w:r>
-            <w:proofErr w:type="gramStart"/>
-            <w:r>
-              <w:rPr>
-                <w:lang w:val="en-US"/>
-              </w:rPr>
-              <w:t>valid</w:t>
-            </w:r>
-            <w:proofErr w:type="gramEnd"/>
+              <w:t>Indicate if matrices A &amp; B values are valid</w:t>
+            </w:r>
           </w:p>
           <w:p>
             <w:pPr>
@@ -1154,14 +1714,12 @@
                 <w:lang w:val="en-US"/>
               </w:rPr>
             </w:pPr>
-            <w:proofErr w:type="spellStart"/>
             <w:r>
               <w:rPr>
                 <w:lang w:val="en-US"/>
               </w:rPr>
               <w:t>out_valid</w:t>
             </w:r>
-            <w:proofErr w:type="spellEnd"/>
           </w:p>
         </w:tc>
         <w:tc>
@@ -1198,16 +1756,8 @@
               <w:rPr>
                 <w:lang w:val="en-US"/>
               </w:rPr>
-              <w:t xml:space="preserve">Indicate if matrix C values are </w:t>
-            </w:r>
-            <w:proofErr w:type="gramStart"/>
-            <w:r>
-              <w:rPr>
-                <w:lang w:val="en-US"/>
-              </w:rPr>
-              <w:t>valid</w:t>
-            </w:r>
-            <w:proofErr w:type="gramEnd"/>
+              <w:t>Indicate if matrix C values are valid</w:t>
+            </w:r>
           </w:p>
           <w:p>
             <w:pPr>
@@ -1237,14 +1787,12 @@
                 <w:lang w:val="en-US"/>
               </w:rPr>
             </w:pPr>
-            <w:proofErr w:type="spellStart"/>
             <w:r>
               <w:rPr>
                 <w:lang w:val="en-US"/>
               </w:rPr>
               <w:t>data_in</w:t>
             </w:r>
-            <w:proofErr w:type="spellEnd"/>
           </w:p>
         </w:tc>
         <w:tc>
@@ -1298,14 +1846,12 @@
                 <w:lang w:val="en-US"/>
               </w:rPr>
             </w:pPr>
-            <w:proofErr w:type="spellStart"/>
             <w:r>
               <w:rPr>
                 <w:lang w:val="en-US"/>
               </w:rPr>
               <w:t>weight_in</w:t>
             </w:r>
-            <w:proofErr w:type="spellEnd"/>
           </w:p>
         </w:tc>
         <w:tc>
@@ -1359,14 +1905,12 @@
                 <w:lang w:val="en-US"/>
               </w:rPr>
             </w:pPr>
-            <w:proofErr w:type="spellStart"/>
             <w:r>
               <w:rPr>
                 <w:lang w:val="en-US"/>
               </w:rPr>
               <w:t>part_sum_in</w:t>
             </w:r>
-            <w:proofErr w:type="spellEnd"/>
           </w:p>
         </w:tc>
         <w:tc>
@@ -1420,14 +1964,12 @@
                 <w:lang w:val="en-US"/>
               </w:rPr>
             </w:pPr>
-            <w:proofErr w:type="spellStart"/>
             <w:r>
               <w:rPr>
                 <w:lang w:val="en-US"/>
               </w:rPr>
               <w:t>part_sum_out</w:t>
             </w:r>
-            <w:proofErr w:type="spellEnd"/>
           </w:p>
         </w:tc>
         <w:tc>
@@ -1493,11 +2035,12 @@
     </w:p>
     <w:p>
       <w:pPr>
-        <w:pStyle w:val="Heading1"/>
-        <w:rPr>
-          <w:lang w:val="en-US"/>
-        </w:rPr>
-      </w:pPr>
+        <w:pStyle w:val="Heading2"/>
+        <w:rPr>
+          <w:lang w:val="en-US"/>
+        </w:rPr>
+      </w:pPr>
+      <w:bookmarkStart w:id="3" w:name="_Toc161864500"/>
       <w:r>
         <w:rPr>
           <w:lang w:val="en-US"/>
@@ -1505,6 +2048,7 @@
         <w:lastRenderedPageBreak/>
         <w:t>Sequence</w:t>
       </w:r>
+      <w:bookmarkEnd w:id="3"/>
     </w:p>
     <w:p>
       <w:pPr>
@@ -1534,7 +2078,7 @@
                     <pic:cNvPicPr/>
                   </pic:nvPicPr>
                   <pic:blipFill>
-                    <a:blip r:embed="rId7"/>
+                    <a:blip r:embed="rId8"/>
                     <a:stretch>
                       <a:fillRect/>
                     </a:stretch>
@@ -1590,16 +2134,8 @@
         <w:rPr>
           <w:lang w:val="en-US"/>
         </w:rPr>
-        <w:t xml:space="preserve">Green – Data </w:t>
-      </w:r>
-      <w:proofErr w:type="gramStart"/>
-      <w:r>
-        <w:rPr>
-          <w:lang w:val="en-US"/>
-        </w:rPr>
-        <w:t>shifting</w:t>
-      </w:r>
-      <w:proofErr w:type="gramEnd"/>
+        <w:t>Green – Data shifting</w:t>
+      </w:r>
     </w:p>
     <w:p>
       <w:pPr>
@@ -1616,16 +2152,8 @@
         <w:rPr>
           <w:lang w:val="en-US"/>
         </w:rPr>
-        <w:t xml:space="preserve">Purple – Weight </w:t>
-      </w:r>
-      <w:proofErr w:type="gramStart"/>
-      <w:r>
-        <w:rPr>
-          <w:lang w:val="en-US"/>
-        </w:rPr>
-        <w:t>shifting</w:t>
-      </w:r>
-      <w:proofErr w:type="gramEnd"/>
+        <w:t>Purple – Weight shifting</w:t>
+      </w:r>
     </w:p>
     <w:p>
       <w:pPr>
@@ -1642,16 +2170,8 @@
         <w:rPr>
           <w:lang w:val="en-US"/>
         </w:rPr>
-        <w:t xml:space="preserve">Red – Weight &amp; Product </w:t>
-      </w:r>
-      <w:proofErr w:type="gramStart"/>
-      <w:r>
-        <w:rPr>
-          <w:lang w:val="en-US"/>
-        </w:rPr>
-        <w:t>shifting</w:t>
-      </w:r>
-      <w:proofErr w:type="gramEnd"/>
+        <w:t>Red – Weight &amp; Product shifting</w:t>
+      </w:r>
     </w:p>
     <w:p>
       <w:pPr>
@@ -1668,16 +2188,8 @@
         <w:rPr>
           <w:lang w:val="en-US"/>
         </w:rPr>
-        <w:t xml:space="preserve">Blue – Product (Output) </w:t>
-      </w:r>
-      <w:proofErr w:type="gramStart"/>
-      <w:r>
-        <w:rPr>
-          <w:lang w:val="en-US"/>
-        </w:rPr>
-        <w:t>shifting</w:t>
-      </w:r>
-      <w:proofErr w:type="gramEnd"/>
+        <w:t>Blue – Product (Output) shifting</w:t>
+      </w:r>
     </w:p>
     <w:p>
       <w:pPr>
@@ -1694,11 +2206,12 @@
     </w:p>
     <w:p>
       <w:pPr>
-        <w:pStyle w:val="Heading1"/>
-        <w:rPr>
-          <w:lang w:val="en-US"/>
-        </w:rPr>
-      </w:pPr>
+        <w:pStyle w:val="Heading2"/>
+        <w:rPr>
+          <w:lang w:val="en-US"/>
+        </w:rPr>
+      </w:pPr>
+      <w:bookmarkStart w:id="4" w:name="_Toc161864501"/>
       <w:r>
         <w:rPr>
           <w:lang w:val="en-US"/>
@@ -1706,6 +2219,7 @@
         <w:lastRenderedPageBreak/>
         <w:t>Schematics</w:t>
       </w:r>
+      <w:bookmarkEnd w:id="4"/>
     </w:p>
     <w:p>
       <w:pPr>
@@ -1748,7 +2262,7 @@
                     <pic:cNvPicPr/>
                   </pic:nvPicPr>
                   <pic:blipFill>
-                    <a:blip r:embed="rId8"/>
+                    <a:blip r:embed="rId9"/>
                     <a:stretch>
                       <a:fillRect/>
                     </a:stretch>
@@ -1782,19 +2296,11 @@
           <w:lang w:val="en-US"/>
         </w:rPr>
       </w:pPr>
-      <w:proofErr w:type="spellStart"/>
-      <w:r>
-        <w:rPr>
-          <w:lang w:val="en-US"/>
-        </w:rPr>
-        <w:t>ProcessingElement</w:t>
-      </w:r>
-      <w:proofErr w:type="spellEnd"/>
-      <w:r>
-        <w:rPr>
-          <w:lang w:val="en-US"/>
-        </w:rPr>
-        <w:t xml:space="preserve"> –</w:t>
+      <w:r>
+        <w:rPr>
+          <w:lang w:val="en-US"/>
+        </w:rPr>
+        <w:t>ProcessingElement –</w:t>
       </w:r>
     </w:p>
     <w:p>
@@ -1825,7 +2331,7 @@
                     <pic:cNvPicPr/>
                   </pic:nvPicPr>
                   <pic:blipFill>
-                    <a:blip r:embed="rId9"/>
+                    <a:blip r:embed="rId10"/>
                     <a:stretch>
                       <a:fillRect/>
                     </a:stretch>
@@ -1861,11 +2367,12 @@
     </w:p>
     <w:p>
       <w:pPr>
-        <w:pStyle w:val="Heading1"/>
-        <w:rPr>
-          <w:lang w:val="en-US"/>
-        </w:rPr>
-      </w:pPr>
+        <w:pStyle w:val="Heading2"/>
+        <w:rPr>
+          <w:lang w:val="en-US"/>
+        </w:rPr>
+      </w:pPr>
+      <w:bookmarkStart w:id="5" w:name="_Toc161864502"/>
       <w:r>
         <w:rPr>
           <w:lang w:val="en-US"/>
@@ -1873,6 +2380,7 @@
         <w:lastRenderedPageBreak/>
         <w:t>Waveform</w:t>
       </w:r>
+      <w:bookmarkEnd w:id="5"/>
     </w:p>
     <w:p>
       <w:pPr>
@@ -1928,7 +2436,7 @@
                     <pic:cNvPicPr/>
                   </pic:nvPicPr>
                   <pic:blipFill>
-                    <a:blip r:embed="rId10"/>
+                    <a:blip r:embed="rId11"/>
                     <a:stretch>
                       <a:fillRect/>
                     </a:stretch>
@@ -1998,7 +2506,7 @@
                     <pic:cNvPicPr/>
                   </pic:nvPicPr>
                   <pic:blipFill>
-                    <a:blip r:embed="rId11"/>
+                    <a:blip r:embed="rId12"/>
                     <a:stretch>
                       <a:fillRect/>
                     </a:stretch>
@@ -2080,7 +2588,7 @@
                     <pic:cNvPicPr/>
                   </pic:nvPicPr>
                   <pic:blipFill>
-                    <a:blip r:embed="rId12"/>
+                    <a:blip r:embed="rId13"/>
                     <a:stretch>
                       <a:fillRect/>
                     </a:stretch>
@@ -2116,174 +2624,319 @@
     </w:p>
     <w:p>
       <w:pPr>
-        <w:rPr>
-          <w:lang w:val="en-US"/>
-        </w:rPr>
-      </w:pPr>
+        <w:pStyle w:val="Heading1"/>
+        <w:rPr>
+          <w:lang w:val="en-US"/>
+        </w:rPr>
+      </w:pPr>
+      <w:bookmarkStart w:id="6" w:name="_Toc161864503"/>
       <w:r>
         <w:rPr>
           <w:lang w:val="en-US"/>
         </w:rPr>
         <w:lastRenderedPageBreak/>
-        <w:t xml:space="preserve">Matrix A is 2xN matrix </w:t>
-      </w:r>
-      <w:proofErr w:type="gramStart"/>
-      <w:r>
-        <w:rPr>
-          <w:lang w:val="en-US"/>
-        </w:rPr>
-        <w:t>inputs</w:t>
-      </w:r>
-      <w:proofErr w:type="gramEnd"/>
-      <w:r>
-        <w:rPr>
-          <w:lang w:val="en-US"/>
-        </w:rPr>
-        <w:t xml:space="preserve"> </w:t>
-      </w:r>
-    </w:p>
-    <w:p>
-      <w:pPr>
-        <w:rPr>
-          <w:lang w:val="en-US"/>
-        </w:rPr>
-      </w:pPr>
-      <w:r>
-        <w:rPr>
-          <w:lang w:val="en-US"/>
-        </w:rPr>
-        <w:t xml:space="preserve">Matrix B is Nx2 matrix </w:t>
-      </w:r>
-      <w:proofErr w:type="gramStart"/>
-      <w:r>
-        <w:rPr>
-          <w:lang w:val="en-US"/>
-        </w:rPr>
-        <w:t>inputs</w:t>
-      </w:r>
-      <w:proofErr w:type="gramEnd"/>
-    </w:p>
-    <w:p>
-      <w:pPr>
-        <w:rPr>
-          <w:lang w:val="en-US"/>
-        </w:rPr>
-      </w:pPr>
-      <w:r>
-        <w:rPr>
-          <w:lang w:val="en-US"/>
-        </w:rPr>
-        <w:t>Matrix calculation within N clock cycles</w:t>
-      </w:r>
-    </w:p>
-    <w:p>
-      <w:pPr>
-        <w:rPr>
-          <w:lang w:val="en-US"/>
-        </w:rPr>
-      </w:pPr>
-      <w:r>
-        <w:rPr>
-          <w:lang w:val="en-US"/>
-        </w:rPr>
-        <w:t>Consider – 1</w:t>
+        <w:t>Part 2</w:t>
+      </w:r>
+      <w:bookmarkEnd w:id="6"/>
+    </w:p>
+    <w:p>
+      <w:pPr>
+        <w:jc w:val="both"/>
+        <w:rPr>
+          <w:lang w:val="en-US"/>
+        </w:rPr>
+      </w:pPr>
+      <w:r>
+        <w:rPr>
+          <w:lang w:val="en-US"/>
+        </w:rPr>
+        <w:t>Modify current design to perform 2xN by Nx2 multiplication to output a 2x2 matrix</w:t>
+      </w:r>
+    </w:p>
+    <w:p>
+      <w:pPr>
+        <w:jc w:val="both"/>
+        <w:rPr>
+          <w:lang w:val="en-US"/>
+        </w:rPr>
+      </w:pPr>
+      <w:r>
+        <w:rPr>
+          <w:lang w:val="en-US"/>
+        </w:rPr>
+        <w:t>The above can be achieved by looping the 2</w:t>
       </w:r>
       <w:r>
         <w:rPr>
           <w:vertAlign w:val="superscript"/>
           <w:lang w:val="en-US"/>
         </w:rPr>
+        <w:t>nd</w:t>
+      </w:r>
+      <w:r>
+        <w:rPr>
+          <w:lang w:val="en-US"/>
+        </w:rPr>
+        <w:t xml:space="preserve"> PE’s part_sum_out back to the 1</w:t>
+      </w:r>
+      <w:r>
+        <w:rPr>
+          <w:vertAlign w:val="superscript"/>
+          <w:lang w:val="en-US"/>
+        </w:rPr>
         <w:t>st</w:t>
       </w:r>
       <w:r>
         <w:rPr>
           <w:lang w:val="en-US"/>
         </w:rPr>
-        <w:t xml:space="preserve"> PE should take </w:t>
-      </w:r>
-      <w:proofErr w:type="spellStart"/>
-      <w:r>
-        <w:rPr>
-          <w:lang w:val="en-US"/>
-        </w:rPr>
-        <w:t>part_sum_in</w:t>
-      </w:r>
-      <w:proofErr w:type="spellEnd"/>
-      <w:r>
-        <w:rPr>
-          <w:lang w:val="en-US"/>
-        </w:rPr>
-        <w:t xml:space="preserve"> as loop back from last (2</w:t>
-      </w:r>
-      <w:r>
-        <w:rPr>
-          <w:vertAlign w:val="superscript"/>
-          <w:lang w:val="en-US"/>
-        </w:rPr>
-        <w:t>nd</w:t>
-      </w:r>
-      <w:r>
-        <w:rPr>
-          <w:lang w:val="en-US"/>
-        </w:rPr>
-        <w:t xml:space="preserve">) </w:t>
-      </w:r>
-      <w:proofErr w:type="gramStart"/>
-      <w:r>
-        <w:rPr>
-          <w:lang w:val="en-US"/>
-        </w:rPr>
-        <w:t>PE</w:t>
-      </w:r>
-      <w:proofErr w:type="gramEnd"/>
-    </w:p>
-    <w:p>
-      <w:pPr>
-        <w:rPr>
-          <w:lang w:val="en-US"/>
-        </w:rPr>
-      </w:pPr>
-      <w:r>
-        <w:rPr>
-          <w:lang w:val="en-US"/>
-        </w:rPr>
-        <w:tab/>
-        <w:t xml:space="preserve">At N clock cycles, </w:t>
-      </w:r>
-    </w:p>
-    <w:p>
-      <w:pPr>
-        <w:rPr>
-          <w:lang w:val="en-US"/>
-        </w:rPr>
-      </w:pPr>
-      <w:r>
-        <w:rPr>
-          <w:lang w:val="en-US"/>
-        </w:rPr>
-        <w:t xml:space="preserve">Update – Use buffer 1 and 2 to do weight </w:t>
-      </w:r>
-      <w:proofErr w:type="gramStart"/>
-      <w:r>
-        <w:rPr>
-          <w:lang w:val="en-US"/>
-        </w:rPr>
-        <w:t>storage</w:t>
-      </w:r>
-      <w:proofErr w:type="gramEnd"/>
-    </w:p>
-    <w:p>
-      <w:pPr>
-        <w:rPr>
-          <w:lang w:val="en-US"/>
-        </w:rPr>
-      </w:pPr>
-      <w:r>
-        <w:rPr>
-          <w:lang w:val="en-US"/>
-        </w:rPr>
-        <w:tab/>
-        <w:t xml:space="preserve">Update and choose buffers based on </w:t>
+        <w:t xml:space="preserve"> PE’s part_sum_in. This will cause the PEs to continuously add up the products until all the input data is shifted in and the final output matrix is ready to be dumped out, which will be indicated by the out_valid flag.</w:t>
+      </w:r>
+    </w:p>
+    <w:p>
+      <w:pPr>
+        <w:jc w:val="both"/>
+        <w:rPr>
+          <w:lang w:val="en-US"/>
+        </w:rPr>
+      </w:pPr>
+      <w:r>
+        <w:rPr>
+          <w:lang w:val="en-US"/>
+        </w:rPr>
+        <w:t>The test cases below show 2x3 by 3x2 multiplication examples – the input data and weight values used are the same as those used in Part 1.</w:t>
+      </w:r>
+    </w:p>
+    <w:p>
+      <w:pPr>
+        <w:jc w:val="both"/>
+        <w:rPr>
+          <w:lang w:val="en-US"/>
+        </w:rPr>
+      </w:pPr>
+    </w:p>
+    <w:p>
+      <w:pPr>
+        <w:pStyle w:val="Heading2"/>
+        <w:rPr>
+          <w:lang w:val="en-US"/>
+        </w:rPr>
+      </w:pPr>
+      <w:bookmarkStart w:id="7" w:name="_Toc161864504"/>
+      <w:r>
+        <w:rPr>
+          <w:lang w:val="en-US"/>
+        </w:rPr>
+        <w:t>Waveform</w:t>
+      </w:r>
+      <w:bookmarkEnd w:id="7"/>
+    </w:p>
+    <w:p>
+      <w:pPr>
+        <w:jc w:val="both"/>
+        <w:rPr>
+          <w:lang w:val="en-US"/>
+        </w:rPr>
+      </w:pPr>
+      <w:r>
+        <w:rPr>
+          <w:lang w:val="en-US"/>
+        </w:rPr>
+        <w:t xml:space="preserve">Case 1 – </w:t>
+      </w:r>
+    </w:p>
+    <w:p>
+      <w:pPr>
+        <w:jc w:val="both"/>
+        <w:rPr>
+          <w:lang w:val="en-US"/>
+        </w:rPr>
+      </w:pPr>
+      <w:r>
+        <w:rPr>
+          <w:lang w:val="en-US"/>
+        </w:rPr>
+        <w:drawing>
+          <wp:inline distT="0" distB="0" distL="0" distR="0" wp14:anchorId="0B345335" wp14:editId="390AC749">
+            <wp:extent cx="5731510" cy="2114550"/>
+            <wp:effectExtent l="0" t="0" r="2540" b="0"/>
+            <wp:docPr id="1679724432" name="Picture 1" descr="A screenshot of a computer&#10;&#10;Description automatically generated"/>
+            <wp:cNvGraphicFramePr>
+              <a:graphicFrameLocks xmlns:a="http://schemas.openxmlformats.org/drawingml/2006/main" noChangeAspect="1"/>
+            </wp:cNvGraphicFramePr>
+            <a:graphic xmlns:a="http://schemas.openxmlformats.org/drawingml/2006/main">
+              <a:graphicData uri="http://schemas.openxmlformats.org/drawingml/2006/picture">
+                <pic:pic xmlns:pic="http://schemas.openxmlformats.org/drawingml/2006/picture">
+                  <pic:nvPicPr>
+                    <pic:cNvPr id="1679724432" name="Picture 1" descr="A screenshot of a computer&#10;&#10;Description automatically generated"/>
+                    <pic:cNvPicPr/>
+                  </pic:nvPicPr>
+                  <pic:blipFill>
+                    <a:blip r:embed="rId14"/>
+                    <a:stretch>
+                      <a:fillRect/>
+                    </a:stretch>
+                  </pic:blipFill>
+                  <pic:spPr>
+                    <a:xfrm>
+                      <a:off x="0" y="0"/>
+                      <a:ext cx="5731510" cy="2114550"/>
+                    </a:xfrm>
+                    <a:prstGeom prst="rect">
+                      <a:avLst/>
+                    </a:prstGeom>
+                  </pic:spPr>
+                </pic:pic>
+              </a:graphicData>
+            </a:graphic>
+          </wp:inline>
+        </w:drawing>
+      </w:r>
+    </w:p>
+    <w:p>
+      <w:pPr>
+        <w:jc w:val="both"/>
+        <w:rPr>
+          <w:lang w:val="en-US"/>
+        </w:rPr>
+      </w:pPr>
+    </w:p>
+    <w:p>
+      <w:pPr>
+        <w:jc w:val="both"/>
+        <w:rPr>
+          <w:lang w:val="en-US"/>
+        </w:rPr>
+      </w:pPr>
+      <w:r>
+        <w:rPr>
+          <w:lang w:val="en-US"/>
+        </w:rPr>
+        <w:t>Case 2 –</w:t>
+      </w:r>
+    </w:p>
+    <w:p>
+      <w:pPr>
+        <w:jc w:val="both"/>
+        <w:rPr>
+          <w:lang w:val="en-US"/>
+        </w:rPr>
+      </w:pPr>
+      <w:r>
+        <w:rPr>
+          <w:lang w:val="en-US"/>
+        </w:rPr>
+        <w:drawing>
+          <wp:inline distT="0" distB="0" distL="0" distR="0" wp14:anchorId="25964354" wp14:editId="09C5A7B8">
+            <wp:extent cx="5731510" cy="2097405"/>
+            <wp:effectExtent l="0" t="0" r="2540" b="0"/>
+            <wp:docPr id="963914704" name="Picture 1" descr="A screenshot of a computer&#10;&#10;Description automatically generated"/>
+            <wp:cNvGraphicFramePr>
+              <a:graphicFrameLocks xmlns:a="http://schemas.openxmlformats.org/drawingml/2006/main" noChangeAspect="1"/>
+            </wp:cNvGraphicFramePr>
+            <a:graphic xmlns:a="http://schemas.openxmlformats.org/drawingml/2006/main">
+              <a:graphicData uri="http://schemas.openxmlformats.org/drawingml/2006/picture">
+                <pic:pic xmlns:pic="http://schemas.openxmlformats.org/drawingml/2006/picture">
+                  <pic:nvPicPr>
+                    <pic:cNvPr id="963914704" name="Picture 1" descr="A screenshot of a computer&#10;&#10;Description automatically generated"/>
+                    <pic:cNvPicPr/>
+                  </pic:nvPicPr>
+                  <pic:blipFill>
+                    <a:blip r:embed="rId15"/>
+                    <a:stretch>
+                      <a:fillRect/>
+                    </a:stretch>
+                  </pic:blipFill>
+                  <pic:spPr>
+                    <a:xfrm>
+                      <a:off x="0" y="0"/>
+                      <a:ext cx="5731510" cy="2097405"/>
+                    </a:xfrm>
+                    <a:prstGeom prst="rect">
+                      <a:avLst/>
+                    </a:prstGeom>
+                  </pic:spPr>
+                </pic:pic>
+              </a:graphicData>
+            </a:graphic>
+          </wp:inline>
+        </w:drawing>
+      </w:r>
+    </w:p>
+    <w:p>
+      <w:pPr>
+        <w:rPr>
+          <w:lang w:val="en-US"/>
+        </w:rPr>
+      </w:pPr>
+      <w:r>
+        <w:rPr>
+          <w:lang w:val="en-US"/>
+        </w:rPr>
+        <w:br w:type="page"/>
+      </w:r>
+    </w:p>
+    <w:p>
+      <w:pPr>
+        <w:jc w:val="both"/>
+        <w:rPr>
+          <w:lang w:val="en-US"/>
+        </w:rPr>
+      </w:pPr>
+      <w:r>
+        <w:rPr>
+          <w:lang w:val="en-US"/>
+        </w:rPr>
+        <w:lastRenderedPageBreak/>
+        <w:t>Case 3 –</w:t>
+      </w:r>
+    </w:p>
+    <w:p>
+      <w:pPr>
+        <w:jc w:val="both"/>
+        <w:rPr>
+          <w:lang w:val="en-US"/>
+        </w:rPr>
+      </w:pPr>
+      <w:r>
+        <w:rPr>
+          <w:lang w:val="en-US"/>
+        </w:rPr>
+        <w:drawing>
+          <wp:inline distT="0" distB="0" distL="0" distR="0" wp14:anchorId="39A857EE" wp14:editId="34C7B716">
+            <wp:extent cx="5731510" cy="2095500"/>
+            <wp:effectExtent l="0" t="0" r="2540" b="0"/>
+            <wp:docPr id="904024270" name="Picture 1" descr="A screenshot of a computer&#10;&#10;Description automatically generated"/>
+            <wp:cNvGraphicFramePr>
+              <a:graphicFrameLocks xmlns:a="http://schemas.openxmlformats.org/drawingml/2006/main" noChangeAspect="1"/>
+            </wp:cNvGraphicFramePr>
+            <a:graphic xmlns:a="http://schemas.openxmlformats.org/drawingml/2006/main">
+              <a:graphicData uri="http://schemas.openxmlformats.org/drawingml/2006/picture">
+                <pic:pic xmlns:pic="http://schemas.openxmlformats.org/drawingml/2006/picture">
+                  <pic:nvPicPr>
+                    <pic:cNvPr id="904024270" name="Picture 1" descr="A screenshot of a computer&#10;&#10;Description automatically generated"/>
+                    <pic:cNvPicPr/>
+                  </pic:nvPicPr>
+                  <pic:blipFill>
+                    <a:blip r:embed="rId16"/>
+                    <a:stretch>
+                      <a:fillRect/>
+                    </a:stretch>
+                  </pic:blipFill>
+                  <pic:spPr>
+                    <a:xfrm>
+                      <a:off x="0" y="0"/>
+                      <a:ext cx="5731510" cy="2095500"/>
+                    </a:xfrm>
+                    <a:prstGeom prst="rect">
+                      <a:avLst/>
+                    </a:prstGeom>
+                  </pic:spPr>
+                </pic:pic>
+              </a:graphicData>
+            </a:graphic>
+          </wp:inline>
+        </w:drawing>
       </w:r>
     </w:p>
     <w:sectPr>
@@ -2890,6 +3543,28 @@
       <w:szCs w:val="32"/>
     </w:rPr>
   </w:style>
+  <w:style w:type="paragraph" w:styleId="Heading2">
+    <w:name w:val="heading 2"/>
+    <w:basedOn w:val="Normal"/>
+    <w:next w:val="Normal"/>
+    <w:link w:val="Heading2Char"/>
+    <w:uiPriority w:val="9"/>
+    <w:unhideWhenUsed/>
+    <w:qFormat/>
+    <w:rsid w:val="00AA1818"/>
+    <w:pPr>
+      <w:keepNext/>
+      <w:keepLines/>
+      <w:spacing w:before="40" w:after="0"/>
+      <w:outlineLvl w:val="1"/>
+    </w:pPr>
+    <w:rPr>
+      <w:rFonts w:asciiTheme="majorHAnsi" w:eastAsiaTheme="majorEastAsia" w:hAnsiTheme="majorHAnsi" w:cstheme="majorBidi"/>
+      <w:color w:val="2F5496" w:themeColor="accent1" w:themeShade="BF"/>
+      <w:sz w:val="26"/>
+      <w:szCs w:val="26"/>
+    </w:rPr>
+  </w:style>
   <w:style w:type="character" w:default="1" w:styleId="DefaultParagraphFont">
     <w:name w:val="Default Paragraph Font"/>
     <w:uiPriority w:val="1"/>
@@ -3003,6 +3678,72 @@
       <w:ind w:left="720"/>
       <w:contextualSpacing/>
     </w:pPr>
+  </w:style>
+  <w:style w:type="character" w:customStyle="1" w:styleId="Heading2Char">
+    <w:name w:val="Heading 2 Char"/>
+    <w:basedOn w:val="DefaultParagraphFont"/>
+    <w:link w:val="Heading2"/>
+    <w:uiPriority w:val="9"/>
+    <w:rsid w:val="00AA1818"/>
+    <w:rPr>
+      <w:rFonts w:asciiTheme="majorHAnsi" w:eastAsiaTheme="majorEastAsia" w:hAnsiTheme="majorHAnsi" w:cstheme="majorBidi"/>
+      <w:color w:val="2F5496" w:themeColor="accent1" w:themeShade="BF"/>
+      <w:sz w:val="26"/>
+      <w:szCs w:val="26"/>
+    </w:rPr>
+  </w:style>
+  <w:style w:type="paragraph" w:styleId="TOCHeading">
+    <w:name w:val="TOC Heading"/>
+    <w:basedOn w:val="Heading1"/>
+    <w:next w:val="Normal"/>
+    <w:uiPriority w:val="39"/>
+    <w:unhideWhenUsed/>
+    <w:qFormat/>
+    <w:rsid w:val="00AF5178"/>
+    <w:pPr>
+      <w:outlineLvl w:val="9"/>
+    </w:pPr>
+    <w:rPr>
+      <w:kern w:val="0"/>
+      <w:lang w:val="en-US" w:eastAsia="en-US"/>
+      <w14:ligatures w14:val="none"/>
+    </w:rPr>
+  </w:style>
+  <w:style w:type="paragraph" w:styleId="TOC1">
+    <w:name w:val="toc 1"/>
+    <w:basedOn w:val="Normal"/>
+    <w:next w:val="Normal"/>
+    <w:autoRedefine/>
+    <w:uiPriority w:val="39"/>
+    <w:unhideWhenUsed/>
+    <w:rsid w:val="00AF5178"/>
+    <w:pPr>
+      <w:spacing w:after="100"/>
+    </w:pPr>
+  </w:style>
+  <w:style w:type="paragraph" w:styleId="TOC2">
+    <w:name w:val="toc 2"/>
+    <w:basedOn w:val="Normal"/>
+    <w:next w:val="Normal"/>
+    <w:autoRedefine/>
+    <w:uiPriority w:val="39"/>
+    <w:unhideWhenUsed/>
+    <w:rsid w:val="00AF5178"/>
+    <w:pPr>
+      <w:spacing w:after="100"/>
+      <w:ind w:left="220"/>
+    </w:pPr>
+  </w:style>
+  <w:style w:type="character" w:styleId="Hyperlink">
+    <w:name w:val="Hyperlink"/>
+    <w:basedOn w:val="DefaultParagraphFont"/>
+    <w:uiPriority w:val="99"/>
+    <w:unhideWhenUsed/>
+    <w:rsid w:val="00AF5178"/>
+    <w:rPr>
+      <w:color w:val="0563C1" w:themeColor="hyperlink"/>
+      <w:u w:val="single"/>
+    </w:rPr>
   </w:style>
 </w:styles>
 </file>
@@ -3300,4 +4041,16 @@
     </a:ext>
   </a:extLst>
 </a:theme>
+</file>
+
+<file path=customXml/item1.xml><?xml version="1.0" encoding="utf-8"?>
+<b:Sources xmlns:b="http://schemas.openxmlformats.org/officeDocument/2006/bibliography" xmlns="http://schemas.openxmlformats.org/officeDocument/2006/bibliography" SelectedStyle="\APASixthEditionOfficeOnline.xsl" StyleName="APA" Version="6"/>
+</file>
+
+<file path=customXml/itemProps1.xml><?xml version="1.0" encoding="utf-8"?>
+<ds:datastoreItem xmlns:ds="http://schemas.openxmlformats.org/officeDocument/2006/customXml" ds:itemID="{F2DD90B9-CA57-4481-8198-7A2FCE1018BD}">
+  <ds:schemaRefs>
+    <ds:schemaRef ds:uri="http://schemas.openxmlformats.org/officeDocument/2006/bibliography"/>
+  </ds:schemaRefs>
+</ds:datastoreItem>
 </file>
</xml_diff>